<commit_message>
[UnitTest1]DrawGameBoard - Test 4
Successfully draws a 3 by 3 game board, each cell is populated with a value from an ordered array. The template is as described in the requirements. The values in the cells are left in as a template for player markers .
</commit_message>
<xml_diff>
--- a/Test Driven Development Plan.docx
+++ b/Test Driven Development Plan.docx
@@ -116,8 +116,6 @@
       <w:r>
         <w:t>.</w:t>
       </w:r>
-      <w:bookmarkStart w:id="0" w:name="_GoBack"/>
-      <w:bookmarkEnd w:id="0"/>
     </w:p>
     <w:p>
       <w:r>
@@ -218,6 +216,420 @@
       <w:proofErr w:type="gramEnd"/>
       <w:r>
         <w:t xml:space="preserve"> a blank game board , working our way to successfully being able to drawn a game board of any size.</w:t>
+      </w:r>
+    </w:p>
+    <w:p>
+      <w:proofErr w:type="gramStart"/>
+      <w:r>
+        <w:t>Goal :</w:t>
+      </w:r>
+      <w:proofErr w:type="gramEnd"/>
+    </w:p>
+    <w:p>
+      <w:r>
+        <w:rPr>
+          <w:noProof/>
+          <w:lang w:eastAsia="en-GB"/>
+        </w:rPr>
+        <w:lastRenderedPageBreak/>
+        <w:drawing>
+          <wp:inline distT="0" distB="0" distL="0" distR="0">
+            <wp:extent cx="2619375" cy="2886075"/>
+            <wp:effectExtent l="0" t="0" r="9525" b="9525"/>
+            <wp:docPr id="1" name="Picture 1" descr="https://i.gyazo.com/dfa2c7e1b96ade3f451bab6987e96c66.png"/>
+            <wp:cNvGraphicFramePr>
+              <a:graphicFrameLocks xmlns:a="http://schemas.openxmlformats.org/drawingml/2006/main" noChangeAspect="1"/>
+            </wp:cNvGraphicFramePr>
+            <a:graphic xmlns:a="http://schemas.openxmlformats.org/drawingml/2006/main">
+              <a:graphicData uri="http://schemas.openxmlformats.org/drawingml/2006/picture">
+                <pic:pic xmlns:pic="http://schemas.openxmlformats.org/drawingml/2006/picture">
+                  <pic:nvPicPr>
+                    <pic:cNvPr id="0" name="Picture 1" descr="https://i.gyazo.com/dfa2c7e1b96ade3f451bab6987e96c66.png"/>
+                    <pic:cNvPicPr>
+                      <a:picLocks noChangeAspect="1" noChangeArrowheads="1"/>
+                    </pic:cNvPicPr>
+                  </pic:nvPicPr>
+                  <pic:blipFill>
+                    <a:blip r:embed="rId7">
+                      <a:extLst>
+                        <a:ext uri="{28A0092B-C50C-407E-A947-70E740481C1C}">
+                          <a14:useLocalDpi xmlns:a14="http://schemas.microsoft.com/office/drawing/2010/main" val="0"/>
+                        </a:ext>
+                      </a:extLst>
+                    </a:blip>
+                    <a:srcRect/>
+                    <a:stretch>
+                      <a:fillRect/>
+                    </a:stretch>
+                  </pic:blipFill>
+                  <pic:spPr bwMode="auto">
+                    <a:xfrm>
+                      <a:off x="0" y="0"/>
+                      <a:ext cx="2619375" cy="2886075"/>
+                    </a:xfrm>
+                    <a:prstGeom prst="rect">
+                      <a:avLst/>
+                    </a:prstGeom>
+                    <a:noFill/>
+                    <a:ln>
+                      <a:noFill/>
+                    </a:ln>
+                  </pic:spPr>
+                </pic:pic>
+              </a:graphicData>
+            </a:graphic>
+          </wp:inline>
+        </w:drawing>
+      </w:r>
+    </w:p>
+    <w:p>
+      <w:r>
+        <w:t>Pseudocode</w:t>
+      </w:r>
+    </w:p>
+    <w:p>
+      <w:r>
+        <w:t>For a given number of row</w:t>
+      </w:r>
+    </w:p>
+    <w:p>
+      <w:r>
+        <w:t xml:space="preserve">  For given number of columns  </w:t>
+      </w:r>
+    </w:p>
+    <w:p>
+      <w:r>
+        <w:t xml:space="preserve">    </w:t>
+      </w:r>
+      <w:proofErr w:type="gramStart"/>
+      <w:r>
+        <w:t>print</w:t>
+      </w:r>
+      <w:proofErr w:type="gramEnd"/>
+      <w:r>
+        <w:t xml:space="preserve"> cell</w:t>
+      </w:r>
+    </w:p>
+    <w:p>
+      <w:r>
+        <w:t xml:space="preserve">    </w:t>
+      </w:r>
+      <w:proofErr w:type="gramStart"/>
+      <w:r>
+        <w:t>if</w:t>
+      </w:r>
+      <w:proofErr w:type="gramEnd"/>
+      <w:r>
+        <w:t xml:space="preserve"> col not last print vert line</w:t>
+      </w:r>
+    </w:p>
+    <w:p>
+      <w:r>
+        <w:t xml:space="preserve">  </w:t>
+      </w:r>
+      <w:proofErr w:type="gramStart"/>
+      <w:r>
+        <w:t>if</w:t>
+      </w:r>
+      <w:proofErr w:type="gramEnd"/>
+      <w:r>
+        <w:t xml:space="preserve"> row not last print horizontal line</w:t>
+      </w:r>
+    </w:p>
+    <w:p>
+      <w:proofErr w:type="gramStart"/>
+      <w:r>
+        <w:t>initial</w:t>
+      </w:r>
+      <w:proofErr w:type="gramEnd"/>
+      <w:r>
+        <w:t xml:space="preserve"> </w:t>
+      </w:r>
+      <w:r>
+        <w:t>Test</w:t>
+      </w:r>
+      <w:r>
+        <w:t xml:space="preserve"> outcome</w:t>
+      </w:r>
+      <w:r>
+        <w:t xml:space="preserve"> :</w:t>
+      </w:r>
+    </w:p>
+    <w:p>
+      <w:r>
+        <w:rPr>
+          <w:noProof/>
+          <w:lang w:eastAsia="en-GB"/>
+        </w:rPr>
+        <w:drawing>
+          <wp:inline distT="0" distB="0" distL="0" distR="0">
+            <wp:extent cx="1752600" cy="742950"/>
+            <wp:effectExtent l="0" t="0" r="0" b="0"/>
+            <wp:docPr id="2" name="Picture 2" descr="https://i.gyazo.com/ddbdb13b5985d398f19e2437204bccc0.png"/>
+            <wp:cNvGraphicFramePr>
+              <a:graphicFrameLocks xmlns:a="http://schemas.openxmlformats.org/drawingml/2006/main" noChangeAspect="1"/>
+            </wp:cNvGraphicFramePr>
+            <a:graphic xmlns:a="http://schemas.openxmlformats.org/drawingml/2006/main">
+              <a:graphicData uri="http://schemas.openxmlformats.org/drawingml/2006/picture">
+                <pic:pic xmlns:pic="http://schemas.openxmlformats.org/drawingml/2006/picture">
+                  <pic:nvPicPr>
+                    <pic:cNvPr id="0" name="Picture 3" descr="https://i.gyazo.com/ddbdb13b5985d398f19e2437204bccc0.png"/>
+                    <pic:cNvPicPr>
+                      <a:picLocks noChangeAspect="1" noChangeArrowheads="1"/>
+                    </pic:cNvPicPr>
+                  </pic:nvPicPr>
+                  <pic:blipFill rotWithShape="1">
+                    <a:blip r:embed="rId8">
+                      <a:extLst>
+                        <a:ext uri="{28A0092B-C50C-407E-A947-70E740481C1C}">
+                          <a14:useLocalDpi xmlns:a14="http://schemas.microsoft.com/office/drawing/2010/main" val="0"/>
+                        </a:ext>
+                      </a:extLst>
+                    </a:blip>
+                    <a:srcRect r="45722" b="61194"/>
+                    <a:stretch/>
+                  </pic:blipFill>
+                  <pic:spPr bwMode="auto">
+                    <a:xfrm>
+                      <a:off x="0" y="0"/>
+                      <a:ext cx="1752600" cy="742950"/>
+                    </a:xfrm>
+                    <a:prstGeom prst="rect">
+                      <a:avLst/>
+                    </a:prstGeom>
+                    <a:noFill/>
+                    <a:ln>
+                      <a:noFill/>
+                    </a:ln>
+                    <a:extLst>
+                      <a:ext uri="{53640926-AAD7-44D8-BBD7-CCE9431645EC}">
+                        <a14:shadowObscured xmlns:a14="http://schemas.microsoft.com/office/drawing/2010/main"/>
+                      </a:ext>
+                    </a:extLst>
+                  </pic:spPr>
+                </pic:pic>
+              </a:graphicData>
+            </a:graphic>
+          </wp:inline>
+        </w:drawing>
+      </w:r>
+    </w:p>
+    <w:p>
+      <w:r>
+        <w:t>Test 2</w:t>
+      </w:r>
+    </w:p>
+    <w:p>
+      <w:r>
+        <w:rPr>
+          <w:rFonts w:ascii="Consolas" w:hAnsi="Consolas"/>
+          <w:color w:val="24292E"/>
+          <w:sz w:val="17"/>
+          <w:szCs w:val="17"/>
+          <w:shd w:val="clear" w:color="auto" w:fill="FFFFFF"/>
+        </w:rPr>
+        <w:t xml:space="preserve">Draw a 3x3 Game Board: Draws 3 columns for 3 </w:t>
+      </w:r>
+      <w:proofErr w:type="gramStart"/>
+      <w:r>
+        <w:rPr>
+          <w:rFonts w:ascii="Consolas" w:hAnsi="Consolas"/>
+          <w:color w:val="24292E"/>
+          <w:sz w:val="17"/>
+          <w:szCs w:val="17"/>
+          <w:shd w:val="clear" w:color="auto" w:fill="FFFFFF"/>
+        </w:rPr>
+        <w:t>rows ,</w:t>
+      </w:r>
+      <w:proofErr w:type="gramEnd"/>
+      <w:r>
+        <w:rPr>
+          <w:rFonts w:ascii="Consolas" w:hAnsi="Consolas"/>
+          <w:color w:val="24292E"/>
+          <w:sz w:val="17"/>
+          <w:szCs w:val="17"/>
+          <w:shd w:val="clear" w:color="auto" w:fill="FFFFFF"/>
+        </w:rPr>
+        <w:t xml:space="preserve"> each cell in a row numbered 1 to 3</w:t>
+      </w:r>
+    </w:p>
+    <w:p>
+      <w:r>
+        <w:rPr>
+          <w:noProof/>
+          <w:lang w:eastAsia="en-GB"/>
+        </w:rPr>
+        <w:drawing>
+          <wp:inline distT="0" distB="0" distL="0" distR="0">
+            <wp:extent cx="1514475" cy="742950"/>
+            <wp:effectExtent l="0" t="0" r="9525" b="0"/>
+            <wp:docPr id="3" name="Picture 3" descr="https://i.gyazo.com/fe6ec1a9e2c778e95947bd12f8cc8468.png"/>
+            <wp:cNvGraphicFramePr>
+              <a:graphicFrameLocks xmlns:a="http://schemas.openxmlformats.org/drawingml/2006/main" noChangeAspect="1"/>
+            </wp:cNvGraphicFramePr>
+            <a:graphic xmlns:a="http://schemas.openxmlformats.org/drawingml/2006/main">
+              <a:graphicData uri="http://schemas.openxmlformats.org/drawingml/2006/picture">
+                <pic:pic xmlns:pic="http://schemas.openxmlformats.org/drawingml/2006/picture">
+                  <pic:nvPicPr>
+                    <pic:cNvPr id="0" name="Picture 5" descr="https://i.gyazo.com/fe6ec1a9e2c778e95947bd12f8cc8468.png"/>
+                    <pic:cNvPicPr>
+                      <a:picLocks noChangeAspect="1" noChangeArrowheads="1"/>
+                    </pic:cNvPicPr>
+                  </pic:nvPicPr>
+                  <pic:blipFill>
+                    <a:blip r:embed="rId9">
+                      <a:extLst>
+                        <a:ext uri="{28A0092B-C50C-407E-A947-70E740481C1C}">
+                          <a14:useLocalDpi xmlns:a14="http://schemas.microsoft.com/office/drawing/2010/main" val="0"/>
+                        </a:ext>
+                      </a:extLst>
+                    </a:blip>
+                    <a:srcRect/>
+                    <a:stretch>
+                      <a:fillRect/>
+                    </a:stretch>
+                  </pic:blipFill>
+                  <pic:spPr bwMode="auto">
+                    <a:xfrm>
+                      <a:off x="0" y="0"/>
+                      <a:ext cx="1514475" cy="742950"/>
+                    </a:xfrm>
+                    <a:prstGeom prst="rect">
+                      <a:avLst/>
+                    </a:prstGeom>
+                    <a:noFill/>
+                    <a:ln>
+                      <a:noFill/>
+                    </a:ln>
+                  </pic:spPr>
+                </pic:pic>
+              </a:graphicData>
+            </a:graphic>
+          </wp:inline>
+        </w:drawing>
+      </w:r>
+    </w:p>
+    <w:p>
+      <w:r>
+        <w:t>D</w:t>
+      </w:r>
+      <w:r>
+        <w:t xml:space="preserve">raws 3 columns for 3 </w:t>
+      </w:r>
+      <w:proofErr w:type="gramStart"/>
+      <w:r>
+        <w:t>rows ,</w:t>
+      </w:r>
+      <w:proofErr w:type="gramEnd"/>
+      <w:r>
+        <w:t xml:space="preserve"> for each cell and order value </w:t>
+      </w:r>
+      <w:r>
+        <w:t xml:space="preserve"> </w:t>
+      </w:r>
+      <w:r>
+        <w:t>is called from a list of values</w:t>
+      </w:r>
+      <w:r>
+        <w:t xml:space="preserve"> </w:t>
+      </w:r>
+    </w:p>
+    <w:p>
+      <w:r>
+        <w:t>Test 3</w:t>
+      </w:r>
+    </w:p>
+    <w:p>
+      <w:r>
+        <w:rPr>
+          <w:noProof/>
+          <w:lang w:eastAsia="en-GB"/>
+        </w:rPr>
+        <w:lastRenderedPageBreak/>
+        <w:drawing>
+          <wp:inline distT="0" distB="0" distL="0" distR="0">
+            <wp:extent cx="1657350" cy="2143125"/>
+            <wp:effectExtent l="0" t="0" r="0" b="9525"/>
+            <wp:docPr id="4" name="Picture 4" descr="https://i.gyazo.com/89072ffa8731995d5763e2517d518568.png"/>
+            <wp:cNvGraphicFramePr>
+              <a:graphicFrameLocks xmlns:a="http://schemas.openxmlformats.org/drawingml/2006/main" noChangeAspect="1"/>
+            </wp:cNvGraphicFramePr>
+            <a:graphic xmlns:a="http://schemas.openxmlformats.org/drawingml/2006/main">
+              <a:graphicData uri="http://schemas.openxmlformats.org/drawingml/2006/picture">
+                <pic:pic xmlns:pic="http://schemas.openxmlformats.org/drawingml/2006/picture">
+                  <pic:nvPicPr>
+                    <pic:cNvPr id="0" name="Picture 7" descr="https://i.gyazo.com/89072ffa8731995d5763e2517d518568.png"/>
+                    <pic:cNvPicPr>
+                      <a:picLocks noChangeAspect="1" noChangeArrowheads="1"/>
+                    </pic:cNvPicPr>
+                  </pic:nvPicPr>
+                  <pic:blipFill>
+                    <a:blip r:embed="rId10">
+                      <a:extLst>
+                        <a:ext uri="{28A0092B-C50C-407E-A947-70E740481C1C}">
+                          <a14:useLocalDpi xmlns:a14="http://schemas.microsoft.com/office/drawing/2010/main" val="0"/>
+                        </a:ext>
+                      </a:extLst>
+                    </a:blip>
+                    <a:srcRect/>
+                    <a:stretch>
+                      <a:fillRect/>
+                    </a:stretch>
+                  </pic:blipFill>
+                  <pic:spPr bwMode="auto">
+                    <a:xfrm>
+                      <a:off x="0" y="0"/>
+                      <a:ext cx="1657350" cy="2143125"/>
+                    </a:xfrm>
+                    <a:prstGeom prst="rect">
+                      <a:avLst/>
+                    </a:prstGeom>
+                    <a:noFill/>
+                    <a:ln>
+                      <a:noFill/>
+                    </a:ln>
+                  </pic:spPr>
+                </pic:pic>
+              </a:graphicData>
+            </a:graphic>
+          </wp:inline>
+        </w:drawing>
+      </w:r>
+    </w:p>
+    <w:p>
+      <w:bookmarkStart w:id="0" w:name="_GoBack"/>
+      <w:r>
+        <w:t xml:space="preserve">Draws 3 columns for 3 </w:t>
+      </w:r>
+      <w:proofErr w:type="gramStart"/>
+      <w:r>
+        <w:t>rows ,</w:t>
+      </w:r>
+      <w:proofErr w:type="gramEnd"/>
+      <w:r>
+        <w:t xml:space="preserve"> for each</w:t>
+      </w:r>
+      <w:r>
+        <w:t xml:space="preserve"> cell an</w:t>
+      </w:r>
+      <w:r>
+        <w:t xml:space="preserve"> order value  is called from a list of values</w:t>
+      </w:r>
+      <w:r>
+        <w:t xml:space="preserve"> , also some added templates for the game board</w:t>
+      </w:r>
+      <w:r>
+        <w:t xml:space="preserve"> </w:t>
+      </w:r>
+    </w:p>
+    <w:bookmarkEnd w:id="0"/>
+    <w:p/>
+    <w:p>
+      <w:r>
+        <w:tab/>
+      </w:r>
+      <w:r>
+        <w:t xml:space="preserve">   </w:t>
       </w:r>
     </w:p>
     <w:p>
@@ -1060,6 +1472,36 @@
       <w:u w:val="single"/>
     </w:rPr>
   </w:style>
+  <w:style w:type="paragraph" w:styleId="BalloonText">
+    <w:name w:val="Balloon Text"/>
+    <w:basedOn w:val="Normal"/>
+    <w:link w:val="BalloonTextChar"/>
+    <w:uiPriority w:val="99"/>
+    <w:semiHidden/>
+    <w:unhideWhenUsed/>
+    <w:rsid w:val="00DB191B"/>
+    <w:pPr>
+      <w:spacing w:after="0" w:line="240" w:lineRule="auto"/>
+    </w:pPr>
+    <w:rPr>
+      <w:rFonts w:ascii="Tahoma" w:hAnsi="Tahoma" w:cs="Tahoma"/>
+      <w:sz w:val="16"/>
+      <w:szCs w:val="16"/>
+    </w:rPr>
+  </w:style>
+  <w:style w:type="character" w:customStyle="1" w:styleId="BalloonTextChar">
+    <w:name w:val="Balloon Text Char"/>
+    <w:basedOn w:val="DefaultParagraphFont"/>
+    <w:link w:val="BalloonText"/>
+    <w:uiPriority w:val="99"/>
+    <w:semiHidden/>
+    <w:rsid w:val="00DB191B"/>
+    <w:rPr>
+      <w:rFonts w:ascii="Tahoma" w:hAnsi="Tahoma" w:cs="Tahoma"/>
+      <w:sz w:val="16"/>
+      <w:szCs w:val="16"/>
+    </w:rPr>
+  </w:style>
 </w:styles>
 </file>
 
@@ -1270,6 +1712,36 @@
     <w:rPr>
       <w:color w:val="0000FF" w:themeColor="hyperlink"/>
       <w:u w:val="single"/>
+    </w:rPr>
+  </w:style>
+  <w:style w:type="paragraph" w:styleId="BalloonText">
+    <w:name w:val="Balloon Text"/>
+    <w:basedOn w:val="Normal"/>
+    <w:link w:val="BalloonTextChar"/>
+    <w:uiPriority w:val="99"/>
+    <w:semiHidden/>
+    <w:unhideWhenUsed/>
+    <w:rsid w:val="00DB191B"/>
+    <w:pPr>
+      <w:spacing w:after="0" w:line="240" w:lineRule="auto"/>
+    </w:pPr>
+    <w:rPr>
+      <w:rFonts w:ascii="Tahoma" w:hAnsi="Tahoma" w:cs="Tahoma"/>
+      <w:sz w:val="16"/>
+      <w:szCs w:val="16"/>
+    </w:rPr>
+  </w:style>
+  <w:style w:type="character" w:customStyle="1" w:styleId="BalloonTextChar">
+    <w:name w:val="Balloon Text Char"/>
+    <w:basedOn w:val="DefaultParagraphFont"/>
+    <w:link w:val="BalloonText"/>
+    <w:uiPriority w:val="99"/>
+    <w:semiHidden/>
+    <w:rsid w:val="00DB191B"/>
+    <w:rPr>
+      <w:rFonts w:ascii="Tahoma" w:hAnsi="Tahoma" w:cs="Tahoma"/>
+      <w:sz w:val="16"/>
+      <w:szCs w:val="16"/>
     </w:rPr>
   </w:style>
 </w:styles>

</xml_diff>

<commit_message>
[UnitTest1]DrawGameBoard - Unit Test1 Complete
</commit_message>
<xml_diff>
--- a/Test Driven Development Plan.docx
+++ b/Test Driven Development Plan.docx
@@ -516,19 +516,17 @@
       <w:r>
         <w:t xml:space="preserve">raws 3 columns for 3 </w:t>
       </w:r>
-      <w:proofErr w:type="gramStart"/>
-      <w:r>
-        <w:t>rows ,</w:t>
-      </w:r>
-      <w:proofErr w:type="gramEnd"/>
-      <w:r>
-        <w:t xml:space="preserve"> for each cell and order value </w:t>
-      </w:r>
-      <w:r>
-        <w:t xml:space="preserve"> </w:t>
-      </w:r>
-      <w:r>
-        <w:t>is called from a list of values</w:t>
+      <w:r>
+        <w:t>rows,</w:t>
+      </w:r>
+      <w:r>
+        <w:t xml:space="preserve"> for each cell and order </w:t>
+      </w:r>
+      <w:r>
+        <w:t>value is</w:t>
+      </w:r>
+      <w:r>
+        <w:t xml:space="preserve"> called from a list of values</w:t>
       </w:r>
       <w:r>
         <w:t xml:space="preserve"> </w:t>
@@ -597,35 +595,201 @@
       </w:r>
     </w:p>
     <w:p>
+      <w:r>
+        <w:t xml:space="preserve">Draws 3 columns for 3 </w:t>
+      </w:r>
+      <w:proofErr w:type="gramStart"/>
+      <w:r>
+        <w:t>rows ,</w:t>
+      </w:r>
+      <w:proofErr w:type="gramEnd"/>
+      <w:r>
+        <w:t xml:space="preserve"> for each</w:t>
+      </w:r>
+      <w:r>
+        <w:t xml:space="preserve"> cell an</w:t>
+      </w:r>
+      <w:r>
+        <w:t xml:space="preserve"> order value  is called from a list of values</w:t>
+      </w:r>
+      <w:r>
+        <w:t xml:space="preserve"> , also some added templates for the game board</w:t>
+      </w:r>
+      <w:r>
+        <w:t xml:space="preserve"> </w:t>
+      </w:r>
+    </w:p>
+    <w:p>
+      <w:r>
+        <w:t>Test 4</w:t>
+      </w:r>
+    </w:p>
+    <w:p>
+      <w:r>
+        <w:rPr>
+          <w:noProof/>
+          <w:lang w:eastAsia="en-GB"/>
+        </w:rPr>
+        <w:drawing>
+          <wp:inline distT="0" distB="0" distL="0" distR="0">
+            <wp:extent cx="1495425" cy="2200275"/>
+            <wp:effectExtent l="0" t="0" r="9525" b="9525"/>
+            <wp:docPr id="5" name="Picture 5" descr="https://i.gyazo.com/2fdbb279c146f8c94bb4ff8f8b3ad9de.png"/>
+            <wp:cNvGraphicFramePr>
+              <a:graphicFrameLocks xmlns:a="http://schemas.openxmlformats.org/drawingml/2006/main" noChangeAspect="1"/>
+            </wp:cNvGraphicFramePr>
+            <a:graphic xmlns:a="http://schemas.openxmlformats.org/drawingml/2006/main">
+              <a:graphicData uri="http://schemas.openxmlformats.org/drawingml/2006/picture">
+                <pic:pic xmlns:pic="http://schemas.openxmlformats.org/drawingml/2006/picture">
+                  <pic:nvPicPr>
+                    <pic:cNvPr id="0" name="Picture 9" descr="https://i.gyazo.com/2fdbb279c146f8c94bb4ff8f8b3ad9de.png"/>
+                    <pic:cNvPicPr>
+                      <a:picLocks noChangeAspect="1" noChangeArrowheads="1"/>
+                    </pic:cNvPicPr>
+                  </pic:nvPicPr>
+                  <pic:blipFill>
+                    <a:blip r:embed="rId11">
+                      <a:extLst>
+                        <a:ext uri="{28A0092B-C50C-407E-A947-70E740481C1C}">
+                          <a14:useLocalDpi xmlns:a14="http://schemas.microsoft.com/office/drawing/2010/main" val="0"/>
+                        </a:ext>
+                      </a:extLst>
+                    </a:blip>
+                    <a:srcRect/>
+                    <a:stretch>
+                      <a:fillRect/>
+                    </a:stretch>
+                  </pic:blipFill>
+                  <pic:spPr bwMode="auto">
+                    <a:xfrm>
+                      <a:off x="0" y="0"/>
+                      <a:ext cx="1495425" cy="2200275"/>
+                    </a:xfrm>
+                    <a:prstGeom prst="rect">
+                      <a:avLst/>
+                    </a:prstGeom>
+                    <a:noFill/>
+                    <a:ln>
+                      <a:noFill/>
+                    </a:ln>
+                  </pic:spPr>
+                </pic:pic>
+              </a:graphicData>
+            </a:graphic>
+          </wp:inline>
+        </w:drawing>
+      </w:r>
+    </w:p>
+    <w:p>
+      <w:r>
+        <w:t xml:space="preserve">Successfully draws a 3 by 3 game board, each cell is populated with a value from an ordered array. </w:t>
+      </w:r>
+      <w:r>
+        <w:t xml:space="preserve">The template is as described in the requirements. The values in the cells are left in as a template for player </w:t>
+      </w:r>
+      <w:proofErr w:type="gramStart"/>
+      <w:r>
+        <w:t>markers .</w:t>
+      </w:r>
+      <w:proofErr w:type="gramEnd"/>
+    </w:p>
+    <w:p>
+      <w:r>
+        <w:t xml:space="preserve">Test 5 </w:t>
+      </w:r>
+    </w:p>
+    <w:p>
+      <w:r>
+        <w:rPr>
+          <w:noProof/>
+          <w:lang w:eastAsia="en-GB"/>
+        </w:rPr>
+        <w:lastRenderedPageBreak/>
+        <w:drawing>
+          <wp:inline distT="0" distB="0" distL="0" distR="0">
+            <wp:extent cx="1943100" cy="5010150"/>
+            <wp:effectExtent l="0" t="0" r="0" b="0"/>
+            <wp:docPr id="6" name="Picture 6" descr="https://i.gyazo.com/61ad759bbd90a49a7be0bae2a8dd8f17.png"/>
+            <wp:cNvGraphicFramePr>
+              <a:graphicFrameLocks xmlns:a="http://schemas.openxmlformats.org/drawingml/2006/main" noChangeAspect="1"/>
+            </wp:cNvGraphicFramePr>
+            <a:graphic xmlns:a="http://schemas.openxmlformats.org/drawingml/2006/main">
+              <a:graphicData uri="http://schemas.openxmlformats.org/drawingml/2006/picture">
+                <pic:pic xmlns:pic="http://schemas.openxmlformats.org/drawingml/2006/picture">
+                  <pic:nvPicPr>
+                    <pic:cNvPr id="0" name="Picture 11" descr="https://i.gyazo.com/61ad759bbd90a49a7be0bae2a8dd8f17.png"/>
+                    <pic:cNvPicPr>
+                      <a:picLocks noChangeAspect="1" noChangeArrowheads="1"/>
+                    </pic:cNvPicPr>
+                  </pic:nvPicPr>
+                  <pic:blipFill>
+                    <a:blip r:embed="rId12">
+                      <a:extLst>
+                        <a:ext uri="{28A0092B-C50C-407E-A947-70E740481C1C}">
+                          <a14:useLocalDpi xmlns:a14="http://schemas.microsoft.com/office/drawing/2010/main" val="0"/>
+                        </a:ext>
+                      </a:extLst>
+                    </a:blip>
+                    <a:srcRect/>
+                    <a:stretch>
+                      <a:fillRect/>
+                    </a:stretch>
+                  </pic:blipFill>
+                  <pic:spPr bwMode="auto">
+                    <a:xfrm>
+                      <a:off x="0" y="0"/>
+                      <a:ext cx="1943100" cy="5010150"/>
+                    </a:xfrm>
+                    <a:prstGeom prst="rect">
+                      <a:avLst/>
+                    </a:prstGeom>
+                    <a:noFill/>
+                    <a:ln>
+                      <a:noFill/>
+                    </a:ln>
+                  </pic:spPr>
+                </pic:pic>
+              </a:graphicData>
+            </a:graphic>
+          </wp:inline>
+        </w:drawing>
+      </w:r>
+    </w:p>
+    <w:p/>
+    <w:p>
       <w:bookmarkStart w:id="0" w:name="_GoBack"/>
       <w:r>
-        <w:t xml:space="preserve">Draws 3 columns for 3 </w:t>
-      </w:r>
-      <w:proofErr w:type="gramStart"/>
-      <w:r>
-        <w:t>rows ,</w:t>
-      </w:r>
-      <w:proofErr w:type="gramEnd"/>
-      <w:r>
-        <w:t xml:space="preserve"> for each</w:t>
-      </w:r>
-      <w:r>
-        <w:t xml:space="preserve"> cell an</w:t>
-      </w:r>
-      <w:r>
-        <w:t xml:space="preserve"> order value  is called from a list of values</w:t>
-      </w:r>
-      <w:r>
-        <w:t xml:space="preserve"> , also some added templates for the game board</w:t>
-      </w:r>
-      <w:r>
-        <w:t xml:space="preserve"> </w:t>
+        <w:t xml:space="preserve">Successfully draws </w:t>
+      </w:r>
+      <w:r>
+        <w:t xml:space="preserve">both a 3x3 and 4x4 game </w:t>
+      </w:r>
+      <w:r>
+        <w:t>board game with the given number of rows and columns,</w:t>
+      </w:r>
+      <w:r>
+        <w:t xml:space="preserve"> each cell is populated with a value from an ordered array. The template is as described in the requirements. The values in the cells are left in as a template </w:t>
+      </w:r>
+      <w:r>
+        <w:t xml:space="preserve">ready </w:t>
+      </w:r>
+      <w:r>
+        <w:t xml:space="preserve">for player </w:t>
+      </w:r>
+      <w:r>
+        <w:t>markers.</w:t>
       </w:r>
     </w:p>
     <w:bookmarkEnd w:id="0"/>
     <w:p/>
     <w:p>
       <w:r>
+        <w:t>At this point we have satisfied the Acceptance test for this unit test.</w:t>
+      </w:r>
+    </w:p>
+    <w:p/>
+    <w:p>
+      <w:r>
         <w:tab/>
       </w:r>
       <w:r>
@@ -656,6 +820,7 @@
     </w:p>
     <w:p>
       <w:r>
+        <w:lastRenderedPageBreak/>
         <w:t>[UNIT TEST 4</w:t>
       </w:r>
       <w:r>

</xml_diff>

<commit_message>
[UNIT TEST 2] DisplayMarkers From Coordinates Test 2
Using JUNIT I have performed coverage test for the various input checks
</commit_message>
<xml_diff>
--- a/Test Driven Development Plan.docx
+++ b/Test Driven Development Plan.docx
@@ -757,58 +757,242 @@
     </w:p>
     <w:p/>
     <w:p>
+      <w:r>
+        <w:t xml:space="preserve">Successfully draws </w:t>
+      </w:r>
+      <w:r>
+        <w:t xml:space="preserve">both a 3x3 and 4x4 game </w:t>
+      </w:r>
+      <w:r>
+        <w:t>board game with the given number of rows and columns,</w:t>
+      </w:r>
+      <w:r>
+        <w:t xml:space="preserve"> each cell is populated with a value from an ordered array. The template is as described in the requirements. The values in the cells are left in as a template </w:t>
+      </w:r>
+      <w:r>
+        <w:t xml:space="preserve">ready </w:t>
+      </w:r>
+      <w:r>
+        <w:t xml:space="preserve">for player </w:t>
+      </w:r>
+      <w:r>
+        <w:t>markers.</w:t>
+      </w:r>
+    </w:p>
+    <w:p/>
+    <w:p>
+      <w:r>
+        <w:t>At this point we have satisfied the Acceptance test for this unit test.</w:t>
+      </w:r>
+    </w:p>
+    <w:p/>
+    <w:p>
+      <w:r>
+        <w:tab/>
+      </w:r>
+      <w:r>
+        <w:t xml:space="preserve">   </w:t>
+      </w:r>
+    </w:p>
+    <w:p>
+      <w:r>
+        <w:t xml:space="preserve">[UNIT TEST 2] </w:t>
+      </w:r>
+      <w:r>
+        <w:t>Display markers from coordinates</w:t>
+      </w:r>
+    </w:p>
+    <w:p>
+      <w:r>
+        <w:t>The Program will draw markers in the correct position on the board</w:t>
+      </w:r>
+      <w:r>
+        <w:t xml:space="preserve"> based on some coordinates, only valid inputs allowed.</w:t>
+      </w:r>
+    </w:p>
+    <w:p>
+      <w:pPr>
+        <w:rPr>
+          <w:i/>
+        </w:rPr>
+      </w:pPr>
+      <w:r>
+        <w:rPr>
+          <w:i/>
+        </w:rPr>
+        <w:t>Pseudocode</w:t>
+      </w:r>
+    </w:p>
+    <w:p>
+      <w:r>
+        <w:t xml:space="preserve">Get input </w:t>
+      </w:r>
+    </w:p>
+    <w:p>
+      <w:r>
+        <w:lastRenderedPageBreak/>
+        <w:t>Check valid input</w:t>
+      </w:r>
+    </w:p>
+    <w:p>
+      <w:r>
+        <w:t>Update cells</w:t>
+      </w:r>
+    </w:p>
+    <w:p>
+      <w:r>
+        <w:t>Draw board</w:t>
+      </w:r>
+    </w:p>
+    <w:p>
+      <w:proofErr w:type="gramStart"/>
+      <w:r>
+        <w:t>Test  1</w:t>
+      </w:r>
+      <w:proofErr w:type="gramEnd"/>
+      <w:r>
+        <w:t xml:space="preserve">: </w:t>
+      </w:r>
+    </w:p>
+    <w:p>
+      <w:r>
+        <w:rPr>
+          <w:noProof/>
+          <w:lang w:eastAsia="en-GB"/>
+        </w:rPr>
+        <w:drawing>
+          <wp:inline distT="0" distB="0" distL="0" distR="0">
+            <wp:extent cx="971550" cy="2209800"/>
+            <wp:effectExtent l="0" t="0" r="0" b="0"/>
+            <wp:docPr id="7" name="Picture 7" descr="https://i.gyazo.com/e1276bb626cda2658945df6f0e79dd61.png"/>
+            <wp:cNvGraphicFramePr>
+              <a:graphicFrameLocks xmlns:a="http://schemas.openxmlformats.org/drawingml/2006/main" noChangeAspect="1"/>
+            </wp:cNvGraphicFramePr>
+            <a:graphic xmlns:a="http://schemas.openxmlformats.org/drawingml/2006/main">
+              <a:graphicData uri="http://schemas.openxmlformats.org/drawingml/2006/picture">
+                <pic:pic xmlns:pic="http://schemas.openxmlformats.org/drawingml/2006/picture">
+                  <pic:nvPicPr>
+                    <pic:cNvPr id="0" name="Picture 13" descr="https://i.gyazo.com/e1276bb626cda2658945df6f0e79dd61.png"/>
+                    <pic:cNvPicPr>
+                      <a:picLocks noChangeAspect="1" noChangeArrowheads="1"/>
+                    </pic:cNvPicPr>
+                  </pic:nvPicPr>
+                  <pic:blipFill>
+                    <a:blip r:embed="rId13">
+                      <a:extLst>
+                        <a:ext uri="{28A0092B-C50C-407E-A947-70E740481C1C}">
+                          <a14:useLocalDpi xmlns:a14="http://schemas.microsoft.com/office/drawing/2010/main" val="0"/>
+                        </a:ext>
+                      </a:extLst>
+                    </a:blip>
+                    <a:srcRect/>
+                    <a:stretch>
+                      <a:fillRect/>
+                    </a:stretch>
+                  </pic:blipFill>
+                  <pic:spPr bwMode="auto">
+                    <a:xfrm>
+                      <a:off x="0" y="0"/>
+                      <a:ext cx="971550" cy="2209800"/>
+                    </a:xfrm>
+                    <a:prstGeom prst="rect">
+                      <a:avLst/>
+                    </a:prstGeom>
+                    <a:noFill/>
+                    <a:ln>
+                      <a:noFill/>
+                    </a:ln>
+                  </pic:spPr>
+                </pic:pic>
+              </a:graphicData>
+            </a:graphic>
+          </wp:inline>
+        </w:drawing>
+      </w:r>
+    </w:p>
+    <w:p>
+      <w:r>
+        <w:t xml:space="preserve">Some initial functions for input checking </w:t>
+      </w:r>
+      <w:proofErr w:type="gramStart"/>
+      <w:r>
+        <w:t>and ,</w:t>
+      </w:r>
+      <w:proofErr w:type="gramEnd"/>
+      <w:r>
+        <w:t xml:space="preserve"> a blank initialisation of the game board</w:t>
+      </w:r>
+    </w:p>
+    <w:p>
+      <w:r>
+        <w:t>Test 2</w:t>
+      </w:r>
+    </w:p>
+    <w:p>
+      <w:r>
+        <w:t>Using JUNIT I have performed coverage test for the various input checks</w:t>
+      </w:r>
+    </w:p>
+    <w:p>
+      <w:r>
+        <w:rPr>
+          <w:noProof/>
+          <w:lang w:eastAsia="en-GB"/>
+        </w:rPr>
+        <w:drawing>
+          <wp:inline distT="0" distB="0" distL="0" distR="0">
+            <wp:extent cx="5731510" cy="2186553"/>
+            <wp:effectExtent l="0" t="0" r="2540" b="4445"/>
+            <wp:docPr id="9" name="Picture 9" descr="https://i.gyazo.com/ff4b74ad7c3fa865c6d17436f90899ef.png"/>
+            <wp:cNvGraphicFramePr>
+              <a:graphicFrameLocks xmlns:a="http://schemas.openxmlformats.org/drawingml/2006/main" noChangeAspect="1"/>
+            </wp:cNvGraphicFramePr>
+            <a:graphic xmlns:a="http://schemas.openxmlformats.org/drawingml/2006/main">
+              <a:graphicData uri="http://schemas.openxmlformats.org/drawingml/2006/picture">
+                <pic:pic xmlns:pic="http://schemas.openxmlformats.org/drawingml/2006/picture">
+                  <pic:nvPicPr>
+                    <pic:cNvPr id="0" name="Picture 17" descr="https://i.gyazo.com/ff4b74ad7c3fa865c6d17436f90899ef.png"/>
+                    <pic:cNvPicPr>
+                      <a:picLocks noChangeAspect="1" noChangeArrowheads="1"/>
+                    </pic:cNvPicPr>
+                  </pic:nvPicPr>
+                  <pic:blipFill>
+                    <a:blip r:embed="rId14">
+                      <a:extLst>
+                        <a:ext uri="{28A0092B-C50C-407E-A947-70E740481C1C}">
+                          <a14:useLocalDpi xmlns:a14="http://schemas.microsoft.com/office/drawing/2010/main" val="0"/>
+                        </a:ext>
+                      </a:extLst>
+                    </a:blip>
+                    <a:srcRect/>
+                    <a:stretch>
+                      <a:fillRect/>
+                    </a:stretch>
+                  </pic:blipFill>
+                  <pic:spPr bwMode="auto">
+                    <a:xfrm>
+                      <a:off x="0" y="0"/>
+                      <a:ext cx="5731510" cy="2186553"/>
+                    </a:xfrm>
+                    <a:prstGeom prst="rect">
+                      <a:avLst/>
+                    </a:prstGeom>
+                    <a:noFill/>
+                    <a:ln>
+                      <a:noFill/>
+                    </a:ln>
+                  </pic:spPr>
+                </pic:pic>
+              </a:graphicData>
+            </a:graphic>
+          </wp:inline>
+        </w:drawing>
+      </w:r>
       <w:bookmarkStart w:id="0" w:name="_GoBack"/>
-      <w:r>
-        <w:t xml:space="preserve">Successfully draws </w:t>
-      </w:r>
-      <w:r>
-        <w:t xml:space="preserve">both a 3x3 and 4x4 game </w:t>
-      </w:r>
-      <w:r>
-        <w:t>board game with the given number of rows and columns,</w:t>
-      </w:r>
-      <w:r>
-        <w:t xml:space="preserve"> each cell is populated with a value from an ordered array. The template is as described in the requirements. The values in the cells are left in as a template </w:t>
-      </w:r>
-      <w:r>
-        <w:t xml:space="preserve">ready </w:t>
-      </w:r>
-      <w:r>
-        <w:t xml:space="preserve">for player </w:t>
-      </w:r>
-      <w:r>
-        <w:t>markers.</w:t>
-      </w:r>
-    </w:p>
-    <w:bookmarkEnd w:id="0"/>
+      <w:bookmarkEnd w:id="0"/>
+    </w:p>
     <w:p/>
-    <w:p>
-      <w:r>
-        <w:t>At this point we have satisfied the Acceptance test for this unit test.</w:t>
-      </w:r>
-    </w:p>
     <w:p/>
-    <w:p>
-      <w:r>
-        <w:tab/>
-      </w:r>
-      <w:r>
-        <w:t xml:space="preserve">   </w:t>
-      </w:r>
-    </w:p>
-    <w:p>
-      <w:r>
-        <w:t xml:space="preserve">[UNIT TEST 2] </w:t>
-      </w:r>
-      <w:r>
-        <w:t>Display markers from coordinates</w:t>
-      </w:r>
-    </w:p>
-    <w:p>
-      <w:r>
-        <w:t>The Program will draw markers in the correct position on the board</w:t>
-      </w:r>
-    </w:p>
     <w:p/>
     <w:p>
       <w:r>
@@ -820,7 +1004,6 @@
     </w:p>
     <w:p>
       <w:r>
-        <w:lastRenderedPageBreak/>
         <w:t>[UNIT TEST 4</w:t>
       </w:r>
       <w:r>

</xml_diff>

<commit_message>
[UNIT TEST 2] DisplayMarkers From Coordinates Test 4
</commit_message>
<xml_diff>
--- a/Test Driven Development Plan.docx
+++ b/Test Driven Development Plan.docx
@@ -191,6 +191,12 @@
     <w:p/>
     <w:p>
       <w:r>
+        <w:br w:type="page"/>
+      </w:r>
+    </w:p>
+    <w:p>
+      <w:r>
+        <w:lastRenderedPageBreak/>
         <w:t xml:space="preserve">[UNIT TEST </w:t>
       </w:r>
       <w:proofErr w:type="gramStart"/>
@@ -231,7 +237,6 @@
           <w:noProof/>
           <w:lang w:eastAsia="en-GB"/>
         </w:rPr>
-        <w:lastRenderedPageBreak/>
         <w:drawing>
           <wp:inline distT="0" distB="0" distL="0" distR="0">
             <wp:extent cx="2619375" cy="2886075"/>
@@ -511,6 +516,7 @@
     </w:p>
     <w:p>
       <w:r>
+        <w:lastRenderedPageBreak/>
         <w:t>D</w:t>
       </w:r>
       <w:r>
@@ -543,7 +549,6 @@
           <w:noProof/>
           <w:lang w:eastAsia="en-GB"/>
         </w:rPr>
-        <w:lastRenderedPageBreak/>
         <w:drawing>
           <wp:inline distT="0" distB="0" distL="0" distR="0">
             <wp:extent cx="1657350" cy="2143125"/>
@@ -796,6 +801,12 @@
     </w:p>
     <w:p>
       <w:r>
+        <w:br w:type="page"/>
+      </w:r>
+    </w:p>
+    <w:p>
+      <w:r>
+        <w:lastRenderedPageBreak/>
         <w:t xml:space="preserve">[UNIT TEST 2] </w:t>
       </w:r>
       <w:r>
@@ -808,6 +819,9 @@
       </w:r>
       <w:r>
         <w:t xml:space="preserve"> based on some coordinates, only valid inputs allowed.</w:t>
+      </w:r>
+      <w:r>
+        <w:t xml:space="preserve"> Only valid moves are allowed</w:t>
       </w:r>
     </w:p>
     <w:p>
@@ -830,13 +844,20 @@
     </w:p>
     <w:p>
       <w:r>
-        <w:lastRenderedPageBreak/>
-        <w:t>Check valid input</w:t>
-      </w:r>
-    </w:p>
-    <w:p>
-      <w:r>
-        <w:t>Update cells</w:t>
+        <w:t>Check input</w:t>
+      </w:r>
+      <w:r>
+        <w:t xml:space="preserve"> string is valid coordinate</w:t>
+      </w:r>
+    </w:p>
+    <w:p>
+      <w:r>
+        <w:t>Check coordinate is a valid move</w:t>
+      </w:r>
+    </w:p>
+    <w:p>
+      <w:r>
+        <w:t xml:space="preserve">Add Marker to board </w:t>
       </w:r>
     </w:p>
     <w:p>
@@ -844,6 +865,7 @@
         <w:t>Draw board</w:t>
       </w:r>
     </w:p>
+    <w:p/>
     <w:p>
       <w:proofErr w:type="gramStart"/>
       <w:r>
@@ -939,6 +961,7 @@
           <w:noProof/>
           <w:lang w:eastAsia="en-GB"/>
         </w:rPr>
+        <w:lastRenderedPageBreak/>
         <w:drawing>
           <wp:inline distT="0" distB="0" distL="0" distR="0">
             <wp:extent cx="5731510" cy="2186553"/>
@@ -988,14 +1011,172 @@
           </wp:inline>
         </w:drawing>
       </w:r>
+    </w:p>
+    <w:p/>
+    <w:p>
+      <w:r>
+        <w:t xml:space="preserve">Test 3 </w:t>
+      </w:r>
+    </w:p>
+    <w:p>
+      <w:r>
+        <w:t xml:space="preserve">Check that </w:t>
+      </w:r>
+      <w:proofErr w:type="spellStart"/>
+      <w:r>
+        <w:t>checkCoordValid</w:t>
+      </w:r>
+      <w:proofErr w:type="spellEnd"/>
+      <w:r>
+        <w:t xml:space="preserve"> </w:t>
+      </w:r>
+      <w:r>
+        <w:t>()</w:t>
+      </w:r>
+      <w:r>
+        <w:t xml:space="preserve"> checks console input against valid </w:t>
+      </w:r>
+      <w:r>
+        <w:t>coordinates for the board</w:t>
+      </w:r>
+      <w:r>
+        <w:t>.</w:t>
+      </w:r>
+    </w:p>
+    <w:p>
+      <w:r>
+        <w:rPr>
+          <w:noProof/>
+          <w:lang w:eastAsia="en-GB"/>
+        </w:rPr>
+        <w:drawing>
+          <wp:inline distT="0" distB="0" distL="0" distR="0">
+            <wp:extent cx="5731510" cy="2032383"/>
+            <wp:effectExtent l="0" t="0" r="2540" b="6350"/>
+            <wp:docPr id="11" name="Picture 11" descr="https://i.gyazo.com/efc959b7b13e0f911a7dd7e190b21378.png"/>
+            <wp:cNvGraphicFramePr>
+              <a:graphicFrameLocks xmlns:a="http://schemas.openxmlformats.org/drawingml/2006/main" noChangeAspect="1"/>
+            </wp:cNvGraphicFramePr>
+            <a:graphic xmlns:a="http://schemas.openxmlformats.org/drawingml/2006/main">
+              <a:graphicData uri="http://schemas.openxmlformats.org/drawingml/2006/picture">
+                <pic:pic xmlns:pic="http://schemas.openxmlformats.org/drawingml/2006/picture">
+                  <pic:nvPicPr>
+                    <pic:cNvPr id="0" name="Picture 21" descr="https://i.gyazo.com/efc959b7b13e0f911a7dd7e190b21378.png"/>
+                    <pic:cNvPicPr>
+                      <a:picLocks noChangeAspect="1" noChangeArrowheads="1"/>
+                    </pic:cNvPicPr>
+                  </pic:nvPicPr>
+                  <pic:blipFill>
+                    <a:blip r:embed="rId15">
+                      <a:extLst>
+                        <a:ext uri="{28A0092B-C50C-407E-A947-70E740481C1C}">
+                          <a14:useLocalDpi xmlns:a14="http://schemas.microsoft.com/office/drawing/2010/main" val="0"/>
+                        </a:ext>
+                      </a:extLst>
+                    </a:blip>
+                    <a:srcRect/>
+                    <a:stretch>
+                      <a:fillRect/>
+                    </a:stretch>
+                  </pic:blipFill>
+                  <pic:spPr bwMode="auto">
+                    <a:xfrm>
+                      <a:off x="0" y="0"/>
+                      <a:ext cx="5731510" cy="2032383"/>
+                    </a:xfrm>
+                    <a:prstGeom prst="rect">
+                      <a:avLst/>
+                    </a:prstGeom>
+                    <a:noFill/>
+                    <a:ln>
+                      <a:noFill/>
+                    </a:ln>
+                  </pic:spPr>
+                </pic:pic>
+              </a:graphicData>
+            </a:graphic>
+          </wp:inline>
+        </w:drawing>
+      </w:r>
+    </w:p>
+    <w:p>
+      <w:r>
+        <w:t>Test 4</w:t>
+      </w:r>
+    </w:p>
+    <w:p>
+      <w:r>
+        <w:t>Check that a move can be made by checking if the board already has a marker in the position indicated by the coordinates.</w:t>
+      </w:r>
+    </w:p>
+    <w:p>
+      <w:r>
+        <w:rPr>
+          <w:noProof/>
+          <w:lang w:eastAsia="en-GB"/>
+        </w:rPr>
+        <w:drawing>
+          <wp:inline distT="0" distB="0" distL="0" distR="0">
+            <wp:extent cx="5731510" cy="2202133"/>
+            <wp:effectExtent l="0" t="0" r="2540" b="8255"/>
+            <wp:docPr id="12" name="Picture 12" descr="https://i.gyazo.com/a74c2c8b19b06974fd72e502ec852217.png"/>
+            <wp:cNvGraphicFramePr>
+              <a:graphicFrameLocks xmlns:a="http://schemas.openxmlformats.org/drawingml/2006/main" noChangeAspect="1"/>
+            </wp:cNvGraphicFramePr>
+            <a:graphic xmlns:a="http://schemas.openxmlformats.org/drawingml/2006/main">
+              <a:graphicData uri="http://schemas.openxmlformats.org/drawingml/2006/picture">
+                <pic:pic xmlns:pic="http://schemas.openxmlformats.org/drawingml/2006/picture">
+                  <pic:nvPicPr>
+                    <pic:cNvPr id="0" name="Picture 23" descr="https://i.gyazo.com/a74c2c8b19b06974fd72e502ec852217.png"/>
+                    <pic:cNvPicPr>
+                      <a:picLocks noChangeAspect="1" noChangeArrowheads="1"/>
+                    </pic:cNvPicPr>
+                  </pic:nvPicPr>
+                  <pic:blipFill>
+                    <a:blip r:embed="rId16">
+                      <a:extLst>
+                        <a:ext uri="{28A0092B-C50C-407E-A947-70E740481C1C}">
+                          <a14:useLocalDpi xmlns:a14="http://schemas.microsoft.com/office/drawing/2010/main" val="0"/>
+                        </a:ext>
+                      </a:extLst>
+                    </a:blip>
+                    <a:srcRect/>
+                    <a:stretch>
+                      <a:fillRect/>
+                    </a:stretch>
+                  </pic:blipFill>
+                  <pic:spPr bwMode="auto">
+                    <a:xfrm>
+                      <a:off x="0" y="0"/>
+                      <a:ext cx="5731510" cy="2202133"/>
+                    </a:xfrm>
+                    <a:prstGeom prst="rect">
+                      <a:avLst/>
+                    </a:prstGeom>
+                    <a:noFill/>
+                    <a:ln>
+                      <a:noFill/>
+                    </a:ln>
+                  </pic:spPr>
+                </pic:pic>
+              </a:graphicData>
+            </a:graphic>
+          </wp:inline>
+        </w:drawing>
+      </w:r>
       <w:bookmarkStart w:id="0" w:name="_GoBack"/>
       <w:bookmarkEnd w:id="0"/>
     </w:p>
     <w:p/>
     <w:p/>
-    <w:p/>
-    <w:p>
-      <w:r>
+    <w:p>
+      <w:r>
+        <w:br w:type="page"/>
+      </w:r>
+    </w:p>
+    <w:p>
+      <w:r>
+        <w:lastRenderedPageBreak/>
         <w:t>[UNIT TEST 3</w:t>
       </w:r>
       <w:r>

</xml_diff>

<commit_message>
[UNIT TEST 3] Accept 2 Human Opponents Test 3
Creation of a batch file to allow for human input testing in the console, added horizontal and vertical win conditions, also draw condition.
</commit_message>
<xml_diff>
--- a/Test Driven Development Plan.docx
+++ b/Test Driven Development Plan.docx
@@ -787,7 +787,27 @@
     <w:p/>
     <w:p>
       <w:r>
-        <w:t>At this point we have satisfied the Acceptance test for this unit test.</w:t>
+        <w:t xml:space="preserve">At </w:t>
+      </w:r>
+      <w:r>
+        <w:t>this point the</w:t>
+      </w:r>
+      <w:r>
+        <w:t xml:space="preserve"> Acceptance test</w:t>
+      </w:r>
+      <w:r>
+        <w:t xml:space="preserve"> has been </w:t>
+      </w:r>
+      <w:proofErr w:type="gramStart"/>
+      <w:r>
+        <w:t xml:space="preserve">satisfied </w:t>
+      </w:r>
+      <w:r>
+        <w:t xml:space="preserve"> for</w:t>
+      </w:r>
+      <w:proofErr w:type="gramEnd"/>
+      <w:r>
+        <w:t xml:space="preserve"> this unit test.</w:t>
       </w:r>
     </w:p>
     <w:p/>
@@ -1117,8 +1137,8 @@
         </w:rPr>
         <w:drawing>
           <wp:inline distT="0" distB="0" distL="0" distR="0">
-            <wp:extent cx="5731510" cy="2202133"/>
-            <wp:effectExtent l="0" t="0" r="2540" b="8255"/>
+            <wp:extent cx="5726674" cy="1790700"/>
+            <wp:effectExtent l="0" t="0" r="7620" b="0"/>
             <wp:docPr id="12" name="Picture 12" descr="https://i.gyazo.com/a74c2c8b19b06974fd72e502ec852217.png"/>
             <wp:cNvGraphicFramePr>
               <a:graphicFrameLocks xmlns:a="http://schemas.openxmlformats.org/drawingml/2006/main" noChangeAspect="1"/>
@@ -1148,7 +1168,7 @@
                   <pic:spPr bwMode="auto">
                     <a:xfrm>
                       <a:off x="0" y="0"/>
-                      <a:ext cx="5731510" cy="2202133"/>
+                      <a:ext cx="5731510" cy="1792212"/>
                     </a:xfrm>
                     <a:prstGeom prst="rect">
                       <a:avLst/>
@@ -1164,17 +1184,30 @@
           </wp:inline>
         </w:drawing>
       </w:r>
-      <w:bookmarkStart w:id="0" w:name="_GoBack"/>
-      <w:bookmarkEnd w:id="0"/>
+    </w:p>
+    <w:p>
+      <w:r>
+        <w:t xml:space="preserve">At this point the Acceptance test has been </w:t>
+      </w:r>
+      <w:r>
+        <w:t>satisfied for</w:t>
+      </w:r>
+      <w:r>
+        <w:t xml:space="preserve"> this unit test.</w:t>
+      </w:r>
     </w:p>
     <w:p/>
     <w:p/>
+    <w:p/>
+    <w:p/>
+    <w:p/>
     <w:p>
       <w:r>
         <w:br w:type="page"/>
       </w:r>
     </w:p>
     <w:p>
+      <w:bookmarkStart w:id="0" w:name="_GoBack"/>
       <w:r>
         <w:lastRenderedPageBreak/>
         <w:t>[UNIT TEST 3</w:t>
@@ -1183,6 +1216,226 @@
         <w:t>] Accept 2 Human Opponents</w:t>
       </w:r>
     </w:p>
+    <w:bookmarkEnd w:id="0"/>
+    <w:p>
+      <w:r>
+        <w:t>The Purpose of this test is to build and test the run time routine to allow for 2 humans to play several moves.</w:t>
+      </w:r>
+    </w:p>
+    <w:p>
+      <w:pPr>
+        <w:rPr>
+          <w:u w:val="single"/>
+        </w:rPr>
+      </w:pPr>
+      <w:r>
+        <w:rPr>
+          <w:u w:val="single"/>
+        </w:rPr>
+        <w:t>Pseudocode:</w:t>
+      </w:r>
+    </w:p>
+    <w:p>
+      <w:proofErr w:type="spellStart"/>
+      <w:proofErr w:type="gramStart"/>
+      <w:r>
+        <w:t>Args</w:t>
+      </w:r>
+      <w:proofErr w:type="spellEnd"/>
+      <w:r>
+        <w:t>(</w:t>
+      </w:r>
+      <w:proofErr w:type="gramEnd"/>
+      <w:r>
+        <w:t>row = 3 col = x humans = 2)</w:t>
+      </w:r>
+    </w:p>
+    <w:p>
+      <w:r>
+        <w:t>Draw board</w:t>
+      </w:r>
+    </w:p>
+    <w:p>
+      <w:r>
+        <w:t xml:space="preserve">Display </w:t>
+      </w:r>
+      <w:proofErr w:type="gramStart"/>
+      <w:r>
+        <w:t>PLAYER  message</w:t>
+      </w:r>
+      <w:proofErr w:type="gramEnd"/>
+      <w:r>
+        <w:t xml:space="preserve"> + token </w:t>
+      </w:r>
+    </w:p>
+    <w:p>
+      <w:r>
+        <w:t>Wait for input</w:t>
+      </w:r>
+    </w:p>
+    <w:p>
+      <w:r>
+        <w:t>Accept input</w:t>
+      </w:r>
+    </w:p>
+    <w:p>
+      <w:r>
+        <w:t>Update board</w:t>
+      </w:r>
+    </w:p>
+    <w:p>
+      <w:pPr>
+        <w:rPr>
+          <w:u w:val="single"/>
+        </w:rPr>
+      </w:pPr>
+      <w:r>
+        <w:rPr>
+          <w:u w:val="single"/>
+        </w:rPr>
+        <w:t xml:space="preserve">Test 1 </w:t>
+      </w:r>
+    </w:p>
+    <w:p>
+      <w:r>
+        <w:t xml:space="preserve"> Initial Runtime routine implement with some untested player input capture routine</w:t>
+      </w:r>
+    </w:p>
+    <w:p>
+      <w:r>
+        <w:rPr>
+          <w:noProof/>
+          <w:lang w:eastAsia="en-GB"/>
+        </w:rPr>
+        <w:drawing>
+          <wp:inline distT="0" distB="0" distL="0" distR="0">
+            <wp:extent cx="5731510" cy="1692824"/>
+            <wp:effectExtent l="0" t="0" r="2540" b="3175"/>
+            <wp:docPr id="13" name="Picture 13" descr="https://i.gyazo.com/3ace457edc99a52d1aac5530eb3dc39c.png"/>
+            <wp:cNvGraphicFramePr>
+              <a:graphicFrameLocks xmlns:a="http://schemas.openxmlformats.org/drawingml/2006/main" noChangeAspect="1"/>
+            </wp:cNvGraphicFramePr>
+            <a:graphic xmlns:a="http://schemas.openxmlformats.org/drawingml/2006/main">
+              <a:graphicData uri="http://schemas.openxmlformats.org/drawingml/2006/picture">
+                <pic:pic xmlns:pic="http://schemas.openxmlformats.org/drawingml/2006/picture">
+                  <pic:nvPicPr>
+                    <pic:cNvPr id="0" name="Picture 25" descr="https://i.gyazo.com/3ace457edc99a52d1aac5530eb3dc39c.png"/>
+                    <pic:cNvPicPr>
+                      <a:picLocks noChangeAspect="1" noChangeArrowheads="1"/>
+                    </pic:cNvPicPr>
+                  </pic:nvPicPr>
+                  <pic:blipFill>
+                    <a:blip r:embed="rId17">
+                      <a:extLst>
+                        <a:ext uri="{28A0092B-C50C-407E-A947-70E740481C1C}">
+                          <a14:useLocalDpi xmlns:a14="http://schemas.microsoft.com/office/drawing/2010/main" val="0"/>
+                        </a:ext>
+                      </a:extLst>
+                    </a:blip>
+                    <a:srcRect/>
+                    <a:stretch>
+                      <a:fillRect/>
+                    </a:stretch>
+                  </pic:blipFill>
+                  <pic:spPr bwMode="auto">
+                    <a:xfrm>
+                      <a:off x="0" y="0"/>
+                      <a:ext cx="5731510" cy="1692824"/>
+                    </a:xfrm>
+                    <a:prstGeom prst="rect">
+                      <a:avLst/>
+                    </a:prstGeom>
+                    <a:noFill/>
+                    <a:ln>
+                      <a:noFill/>
+                    </a:ln>
+                  </pic:spPr>
+                </pic:pic>
+              </a:graphicData>
+            </a:graphic>
+          </wp:inline>
+        </w:drawing>
+      </w:r>
+    </w:p>
+    <w:p/>
+    <w:p/>
+    <w:p>
+      <w:r>
+        <w:t>Test 2</w:t>
+      </w:r>
+    </w:p>
+    <w:p>
+      <w:r>
+        <w:rPr>
+          <w:noProof/>
+          <w:lang w:eastAsia="en-GB"/>
+        </w:rPr>
+        <w:lastRenderedPageBreak/>
+        <w:drawing>
+          <wp:inline distT="0" distB="0" distL="0" distR="0">
+            <wp:extent cx="5731510" cy="3039884"/>
+            <wp:effectExtent l="0" t="0" r="2540" b="8255"/>
+            <wp:docPr id="14" name="Picture 14" descr="https://i.gyazo.com/547c5308068f2d1168f0d121c1f1e09f.png"/>
+            <wp:cNvGraphicFramePr>
+              <a:graphicFrameLocks xmlns:a="http://schemas.openxmlformats.org/drawingml/2006/main" noChangeAspect="1"/>
+            </wp:cNvGraphicFramePr>
+            <a:graphic xmlns:a="http://schemas.openxmlformats.org/drawingml/2006/main">
+              <a:graphicData uri="http://schemas.openxmlformats.org/drawingml/2006/picture">
+                <pic:pic xmlns:pic="http://schemas.openxmlformats.org/drawingml/2006/picture">
+                  <pic:nvPicPr>
+                    <pic:cNvPr id="0" name="Picture 27" descr="https://i.gyazo.com/547c5308068f2d1168f0d121c1f1e09f.png"/>
+                    <pic:cNvPicPr>
+                      <a:picLocks noChangeAspect="1" noChangeArrowheads="1"/>
+                    </pic:cNvPicPr>
+                  </pic:nvPicPr>
+                  <pic:blipFill>
+                    <a:blip r:embed="rId18">
+                      <a:extLst>
+                        <a:ext uri="{28A0092B-C50C-407E-A947-70E740481C1C}">
+                          <a14:useLocalDpi xmlns:a14="http://schemas.microsoft.com/office/drawing/2010/main" val="0"/>
+                        </a:ext>
+                      </a:extLst>
+                    </a:blip>
+                    <a:srcRect/>
+                    <a:stretch>
+                      <a:fillRect/>
+                    </a:stretch>
+                  </pic:blipFill>
+                  <pic:spPr bwMode="auto">
+                    <a:xfrm>
+                      <a:off x="0" y="0"/>
+                      <a:ext cx="5731510" cy="3039884"/>
+                    </a:xfrm>
+                    <a:prstGeom prst="rect">
+                      <a:avLst/>
+                    </a:prstGeom>
+                    <a:noFill/>
+                    <a:ln>
+                      <a:noFill/>
+                    </a:ln>
+                  </pic:spPr>
+                </pic:pic>
+              </a:graphicData>
+            </a:graphic>
+          </wp:inline>
+        </w:drawing>
+      </w:r>
+    </w:p>
+    <w:p>
+      <w:r>
+        <w:t xml:space="preserve">Used Junit to pass Player </w:t>
+      </w:r>
+      <w:proofErr w:type="gramStart"/>
+      <w:r>
+        <w:t>1 ‘s</w:t>
+      </w:r>
+      <w:proofErr w:type="gramEnd"/>
+      <w:r>
+        <w:t xml:space="preserve"> first move and displayed it on the board.</w:t>
+      </w:r>
+    </w:p>
+    <w:p/>
+    <w:p/>
     <w:p>
       <w:r>
         <w:t>[UNIT TEST 4</w:t>

</xml_diff>

<commit_message>
[UNIT TEST 3] Accept 2 Human Opponents COMPLETE
At This point it is possible for 2 humans  to play a game of tic tac toe an determine the winner.
</commit_message>
<xml_diff>
--- a/Test Driven Development Plan.docx
+++ b/Test Driven Development Plan.docx
@@ -1207,7 +1207,6 @@
       </w:r>
     </w:p>
     <w:p>
-      <w:bookmarkStart w:id="0" w:name="_GoBack"/>
       <w:r>
         <w:lastRenderedPageBreak/>
         <w:t>[UNIT TEST 3</w:t>
@@ -1216,7 +1215,6 @@
         <w:t>] Accept 2 Human Opponents</w:t>
       </w:r>
     </w:p>
-    <w:bookmarkEnd w:id="0"/>
     <w:p>
       <w:r>
         <w:t>The Purpose of this test is to build and test the run time routine to allow for 2 humans to play several moves.</w:t>
@@ -1434,20 +1432,251 @@
         <w:t xml:space="preserve"> first move and displayed it on the board.</w:t>
       </w:r>
     </w:p>
+    <w:p>
+      <w:r>
+        <w:t xml:space="preserve">Test 3 </w:t>
+      </w:r>
+    </w:p>
+    <w:p>
+      <w:r>
+        <w:t>Creation of a batch file to allow for human input testing in the console, added horizontal and vertical win conditions, also draw condition.</w:t>
+      </w:r>
+    </w:p>
+    <w:p>
+      <w:r>
+        <w:rPr>
+          <w:noProof/>
+          <w:lang w:eastAsia="en-GB"/>
+        </w:rPr>
+        <w:drawing>
+          <wp:inline distT="0" distB="0" distL="0" distR="0">
+            <wp:extent cx="2667000" cy="2895600"/>
+            <wp:effectExtent l="0" t="0" r="0" b="0"/>
+            <wp:docPr id="15" name="Picture 15" descr="https://i.gyazo.com/6ea3babf93eb996b601e403c3ffff17c.png"/>
+            <wp:cNvGraphicFramePr>
+              <a:graphicFrameLocks xmlns:a="http://schemas.openxmlformats.org/drawingml/2006/main" noChangeAspect="1"/>
+            </wp:cNvGraphicFramePr>
+            <a:graphic xmlns:a="http://schemas.openxmlformats.org/drawingml/2006/main">
+              <a:graphicData uri="http://schemas.openxmlformats.org/drawingml/2006/picture">
+                <pic:pic xmlns:pic="http://schemas.openxmlformats.org/drawingml/2006/picture">
+                  <pic:nvPicPr>
+                    <pic:cNvPr id="0" name="Picture 29" descr="https://i.gyazo.com/6ea3babf93eb996b601e403c3ffff17c.png"/>
+                    <pic:cNvPicPr>
+                      <a:picLocks noChangeAspect="1" noChangeArrowheads="1"/>
+                    </pic:cNvPicPr>
+                  </pic:nvPicPr>
+                  <pic:blipFill>
+                    <a:blip r:embed="rId19">
+                      <a:extLst>
+                        <a:ext uri="{28A0092B-C50C-407E-A947-70E740481C1C}">
+                          <a14:useLocalDpi xmlns:a14="http://schemas.microsoft.com/office/drawing/2010/main" val="0"/>
+                        </a:ext>
+                      </a:extLst>
+                    </a:blip>
+                    <a:srcRect/>
+                    <a:stretch>
+                      <a:fillRect/>
+                    </a:stretch>
+                  </pic:blipFill>
+                  <pic:spPr bwMode="auto">
+                    <a:xfrm>
+                      <a:off x="0" y="0"/>
+                      <a:ext cx="2667000" cy="2895600"/>
+                    </a:xfrm>
+                    <a:prstGeom prst="rect">
+                      <a:avLst/>
+                    </a:prstGeom>
+                    <a:noFill/>
+                    <a:ln>
+                      <a:noFill/>
+                    </a:ln>
+                  </pic:spPr>
+                </pic:pic>
+              </a:graphicData>
+            </a:graphic>
+          </wp:inline>
+        </w:drawing>
+      </w:r>
+    </w:p>
+    <w:p>
+      <w:r>
+        <w:t xml:space="preserve">Test 4 and 5 </w:t>
+      </w:r>
+    </w:p>
+    <w:p>
+      <w:r>
+        <w:t>Add Left and right diagonal win conditions</w:t>
+      </w:r>
+    </w:p>
+    <w:p>
+      <w:r>
+        <w:rPr>
+          <w:noProof/>
+          <w:lang w:eastAsia="en-GB"/>
+        </w:rPr>
+        <w:lastRenderedPageBreak/>
+        <w:drawing>
+          <wp:inline distT="0" distB="0" distL="0" distR="0">
+            <wp:extent cx="2143125" cy="2838450"/>
+            <wp:effectExtent l="0" t="0" r="9525" b="0"/>
+            <wp:docPr id="16" name="Picture 16" descr="https://i.gyazo.com/f5bcaad945c175dee36b00188971bcbb.png"/>
+            <wp:cNvGraphicFramePr>
+              <a:graphicFrameLocks xmlns:a="http://schemas.openxmlformats.org/drawingml/2006/main" noChangeAspect="1"/>
+            </wp:cNvGraphicFramePr>
+            <a:graphic xmlns:a="http://schemas.openxmlformats.org/drawingml/2006/main">
+              <a:graphicData uri="http://schemas.openxmlformats.org/drawingml/2006/picture">
+                <pic:pic xmlns:pic="http://schemas.openxmlformats.org/drawingml/2006/picture">
+                  <pic:nvPicPr>
+                    <pic:cNvPr id="0" name="Picture 31" descr="https://i.gyazo.com/f5bcaad945c175dee36b00188971bcbb.png"/>
+                    <pic:cNvPicPr>
+                      <a:picLocks noChangeAspect="1" noChangeArrowheads="1"/>
+                    </pic:cNvPicPr>
+                  </pic:nvPicPr>
+                  <pic:blipFill>
+                    <a:blip r:embed="rId20">
+                      <a:extLst>
+                        <a:ext uri="{28A0092B-C50C-407E-A947-70E740481C1C}">
+                          <a14:useLocalDpi xmlns:a14="http://schemas.microsoft.com/office/drawing/2010/main" val="0"/>
+                        </a:ext>
+                      </a:extLst>
+                    </a:blip>
+                    <a:srcRect/>
+                    <a:stretch>
+                      <a:fillRect/>
+                    </a:stretch>
+                  </pic:blipFill>
+                  <pic:spPr bwMode="auto">
+                    <a:xfrm>
+                      <a:off x="0" y="0"/>
+                      <a:ext cx="2143125" cy="2838450"/>
+                    </a:xfrm>
+                    <a:prstGeom prst="rect">
+                      <a:avLst/>
+                    </a:prstGeom>
+                    <a:noFill/>
+                    <a:ln>
+                      <a:noFill/>
+                    </a:ln>
+                  </pic:spPr>
+                </pic:pic>
+              </a:graphicData>
+            </a:graphic>
+          </wp:inline>
+        </w:drawing>
+      </w:r>
+      <w:r>
+        <w:t xml:space="preserve"> </w:t>
+      </w:r>
+      <w:r>
+        <w:rPr>
+          <w:noProof/>
+          <w:lang w:eastAsia="en-GB"/>
+        </w:rPr>
+        <w:drawing>
+          <wp:inline distT="0" distB="0" distL="0" distR="0">
+            <wp:extent cx="2162175" cy="2876550"/>
+            <wp:effectExtent l="0" t="0" r="9525" b="0"/>
+            <wp:docPr id="17" name="Picture 17" descr="https://i.gyazo.com/56339b4ba558fd035ae49019ebfabb81.png"/>
+            <wp:cNvGraphicFramePr>
+              <a:graphicFrameLocks xmlns:a="http://schemas.openxmlformats.org/drawingml/2006/main" noChangeAspect="1"/>
+            </wp:cNvGraphicFramePr>
+            <a:graphic xmlns:a="http://schemas.openxmlformats.org/drawingml/2006/main">
+              <a:graphicData uri="http://schemas.openxmlformats.org/drawingml/2006/picture">
+                <pic:pic xmlns:pic="http://schemas.openxmlformats.org/drawingml/2006/picture">
+                  <pic:nvPicPr>
+                    <pic:cNvPr id="0" name="Picture 33" descr="https://i.gyazo.com/56339b4ba558fd035ae49019ebfabb81.png"/>
+                    <pic:cNvPicPr>
+                      <a:picLocks noChangeAspect="1" noChangeArrowheads="1"/>
+                    </pic:cNvPicPr>
+                  </pic:nvPicPr>
+                  <pic:blipFill>
+                    <a:blip r:embed="rId21">
+                      <a:extLst>
+                        <a:ext uri="{28A0092B-C50C-407E-A947-70E740481C1C}">
+                          <a14:useLocalDpi xmlns:a14="http://schemas.microsoft.com/office/drawing/2010/main" val="0"/>
+                        </a:ext>
+                      </a:extLst>
+                    </a:blip>
+                    <a:srcRect/>
+                    <a:stretch>
+                      <a:fillRect/>
+                    </a:stretch>
+                  </pic:blipFill>
+                  <pic:spPr bwMode="auto">
+                    <a:xfrm>
+                      <a:off x="0" y="0"/>
+                      <a:ext cx="2162175" cy="2876550"/>
+                    </a:xfrm>
+                    <a:prstGeom prst="rect">
+                      <a:avLst/>
+                    </a:prstGeom>
+                    <a:noFill/>
+                    <a:ln>
+                      <a:noFill/>
+                    </a:ln>
+                  </pic:spPr>
+                </pic:pic>
+              </a:graphicData>
+            </a:graphic>
+          </wp:inline>
+        </w:drawing>
+      </w:r>
+    </w:p>
+    <w:p>
+      <w:r>
+        <w:t>Diagonal win conditions have been tested to confirm that the wish condition is reached when the last marker is any of the diagonal lines.</w:t>
+      </w:r>
+    </w:p>
     <w:p/>
     <w:p/>
     <w:p>
+      <w:pPr>
+        <w:rPr>
+          <w:b/>
+          <w:i/>
+          <w:u w:val="single"/>
+        </w:rPr>
+      </w:pPr>
+      <w:r>
+        <w:rPr>
+          <w:b/>
+          <w:i/>
+          <w:u w:val="single"/>
+        </w:rPr>
+        <w:t xml:space="preserve">At This point it is possible for 2 </w:t>
+      </w:r>
+      <w:proofErr w:type="gramStart"/>
+      <w:r>
+        <w:rPr>
+          <w:b/>
+          <w:i/>
+          <w:u w:val="single"/>
+        </w:rPr>
+        <w:t>humans  to</w:t>
+      </w:r>
+      <w:proofErr w:type="gramEnd"/>
+      <w:r>
+        <w:rPr>
+          <w:b/>
+          <w:i/>
+          <w:u w:val="single"/>
+        </w:rPr>
+        <w:t xml:space="preserve"> play a game of tic tac toe an determine the winner.</w:t>
+      </w:r>
+      <w:bookmarkStart w:id="0" w:name="_GoBack"/>
+      <w:bookmarkEnd w:id="0"/>
+    </w:p>
+    <w:p/>
+    <w:p>
       <w:r>
         <w:t>[UNIT TEST 4</w:t>
       </w:r>
       <w:r>
         <w:t xml:space="preserve">] Accept 1 Human </w:t>
       </w:r>
-      <w:proofErr w:type="gramStart"/>
-      <w:r>
-        <w:t>Opponents</w:t>
-      </w:r>
-      <w:proofErr w:type="gramEnd"/>
+      <w:r>
+        <w:t>Opponent</w:t>
+      </w:r>
     </w:p>
     <w:p>
       <w:r>

</xml_diff>

<commit_message>
[UNIT TEST 4+5] Accept 0 or 1 Human Opponents  COMPLETE
Can Succesfully win lose or draw  multiple AI vs AI games of tic tac toe

Can Succesfully win lose or draw a human vs AI game of tic tac toe
</commit_message>
<xml_diff>
--- a/Test Driven Development Plan.docx
+++ b/Test Driven Development Plan.docx
@@ -3,28 +3,87 @@
 <w:document xmlns:wpc="http://schemas.microsoft.com/office/word/2010/wordprocessingCanvas" xmlns:mc="http://schemas.openxmlformats.org/markup-compatibility/2006" xmlns:o="urn:schemas-microsoft-com:office:office" xmlns:r="http://schemas.openxmlformats.org/officeDocument/2006/relationships" xmlns:m="http://schemas.openxmlformats.org/officeDocument/2006/math" xmlns:v="urn:schemas-microsoft-com:vml" xmlns:wp14="http://schemas.microsoft.com/office/word/2010/wordprocessingDrawing" xmlns:wp="http://schemas.openxmlformats.org/drawingml/2006/wordprocessingDrawing" xmlns:w10="urn:schemas-microsoft-com:office:word" xmlns:w="http://schemas.openxmlformats.org/wordprocessingml/2006/main" xmlns:w14="http://schemas.microsoft.com/office/word/2010/wordml" xmlns:wpg="http://schemas.microsoft.com/office/word/2010/wordprocessingGroup" xmlns:wpi="http://schemas.microsoft.com/office/word/2010/wordprocessingInk" xmlns:wne="http://schemas.microsoft.com/office/word/2006/wordml" xmlns:wps="http://schemas.microsoft.com/office/word/2010/wordprocessingShape" mc:Ignorable="w14 wp14">
   <w:body>
     <w:p>
-      <w:r>
+      <w:pPr>
+        <w:rPr>
+          <w:rFonts w:ascii="Arial" w:hAnsi="Arial" w:cs="Arial"/>
+          <w:b/>
+          <w:sz w:val="36"/>
+          <w:u w:val="single"/>
+        </w:rPr>
+      </w:pPr>
+      <w:r>
+        <w:rPr>
+          <w:rFonts w:ascii="Arial" w:hAnsi="Arial" w:cs="Arial"/>
+          <w:b/>
+          <w:sz w:val="36"/>
+          <w:u w:val="single"/>
+        </w:rPr>
         <w:t>Test Driven Development</w:t>
       </w:r>
       <w:r>
+        <w:rPr>
+          <w:rFonts w:ascii="Arial" w:hAnsi="Arial" w:cs="Arial"/>
+          <w:b/>
+          <w:sz w:val="36"/>
+          <w:u w:val="single"/>
+        </w:rPr>
         <w:t xml:space="preserve"> Plan</w:t>
       </w:r>
     </w:p>
     <w:p>
-      <w:r>
+      <w:pPr>
+        <w:rPr>
+          <w:rFonts w:ascii="Arial" w:hAnsi="Arial" w:cs="Arial"/>
+          <w:b/>
+          <w:u w:val="single"/>
+        </w:rPr>
+      </w:pPr>
+      <w:r>
+        <w:rPr>
+          <w:rFonts w:ascii="Arial" w:hAnsi="Arial" w:cs="Arial"/>
+          <w:b/>
+          <w:u w:val="single"/>
+        </w:rPr>
         <w:t>Definition</w:t>
       </w:r>
     </w:p>
     <w:p>
-      <w:r>
-        <w:t>“Test-driven development” refers to a style of programming in which three activities are tightly interwoven: coding, testing (in the form of writing unit tests) and design (in the form of refactoring).</w:t>
-      </w:r>
-    </w:p>
-    <w:p>
-      <w:r>
+      <w:pPr>
+        <w:rPr>
+          <w:rFonts w:ascii="Arial" w:hAnsi="Arial" w:cs="Arial"/>
+        </w:rPr>
+      </w:pPr>
+      <w:r>
+        <w:rPr>
+          <w:rFonts w:ascii="Arial" w:hAnsi="Arial" w:cs="Arial"/>
+        </w:rPr>
+        <w:t>“Test-driven development” refers to a style of programming in which three activities are tightly interwoven: coding, testing (in the form of writing</w:t>
+      </w:r>
+      <w:bookmarkStart w:id="0" w:name="_GoBack"/>
+      <w:bookmarkEnd w:id="0"/>
+      <w:r>
+        <w:rPr>
+          <w:rFonts w:ascii="Arial" w:hAnsi="Arial" w:cs="Arial"/>
+        </w:rPr>
+        <w:t xml:space="preserve"> unit tests) and design (in the form of refactoring).</w:t>
+      </w:r>
+    </w:p>
+    <w:p>
+      <w:pPr>
+        <w:rPr>
+          <w:rFonts w:ascii="Arial" w:hAnsi="Arial" w:cs="Arial"/>
+        </w:rPr>
+      </w:pPr>
+      <w:r>
+        <w:rPr>
+          <w:rFonts w:ascii="Arial" w:hAnsi="Arial" w:cs="Arial"/>
+        </w:rPr>
         <w:t>It can be succinctly described</w:t>
       </w:r>
       <w:r>
+        <w:rPr>
+          <w:rFonts w:ascii="Arial" w:hAnsi="Arial" w:cs="Arial"/>
+        </w:rPr>
         <w:t xml:space="preserve"> by the following set of rules:</w:t>
       </w:r>
     </w:p>
@@ -35,8 +94,14 @@
           <w:ilvl w:val="0"/>
           <w:numId w:val="1"/>
         </w:numPr>
-      </w:pPr>
-      <w:r>
+        <w:rPr>
+          <w:rFonts w:ascii="Arial" w:hAnsi="Arial" w:cs="Arial"/>
+        </w:rPr>
+      </w:pPr>
+      <w:r>
+        <w:rPr>
+          <w:rFonts w:ascii="Arial" w:hAnsi="Arial" w:cs="Arial"/>
+        </w:rPr>
         <w:t>write a “single” unit test describing an aspect of the program</w:t>
       </w:r>
     </w:p>
@@ -47,8 +112,14 @@
           <w:ilvl w:val="0"/>
           <w:numId w:val="1"/>
         </w:numPr>
-      </w:pPr>
-      <w:r>
+        <w:rPr>
+          <w:rFonts w:ascii="Arial" w:hAnsi="Arial" w:cs="Arial"/>
+        </w:rPr>
+      </w:pPr>
+      <w:r>
+        <w:rPr>
+          <w:rFonts w:ascii="Arial" w:hAnsi="Arial" w:cs="Arial"/>
+        </w:rPr>
         <w:t>run the test, which should fail because the program lacks that feature</w:t>
       </w:r>
     </w:p>
@@ -59,8 +130,14 @@
           <w:ilvl w:val="0"/>
           <w:numId w:val="1"/>
         </w:numPr>
-      </w:pPr>
-      <w:r>
+        <w:rPr>
+          <w:rFonts w:ascii="Arial" w:hAnsi="Arial" w:cs="Arial"/>
+        </w:rPr>
+      </w:pPr>
+      <w:r>
+        <w:rPr>
+          <w:rFonts w:ascii="Arial" w:hAnsi="Arial" w:cs="Arial"/>
+        </w:rPr>
         <w:t>write “just enough” code, the simplest possible, to make the test pass</w:t>
       </w:r>
     </w:p>
@@ -71,8 +148,14 @@
           <w:ilvl w:val="0"/>
           <w:numId w:val="1"/>
         </w:numPr>
-      </w:pPr>
-      <w:r>
+        <w:rPr>
+          <w:rFonts w:ascii="Arial" w:hAnsi="Arial" w:cs="Arial"/>
+        </w:rPr>
+      </w:pPr>
+      <w:r>
+        <w:rPr>
+          <w:rFonts w:ascii="Arial" w:hAnsi="Arial" w:cs="Arial"/>
+        </w:rPr>
         <w:t>“refactor” the code until it conforms to the simplicity criteria</w:t>
       </w:r>
     </w:p>
@@ -83,42 +166,82 @@
           <w:ilvl w:val="0"/>
           <w:numId w:val="1"/>
         </w:numPr>
-      </w:pPr>
-      <w:r>
+        <w:rPr>
+          <w:rFonts w:ascii="Arial" w:hAnsi="Arial" w:cs="Arial"/>
+        </w:rPr>
+      </w:pPr>
+      <w:r>
+        <w:rPr>
+          <w:rFonts w:ascii="Arial" w:hAnsi="Arial" w:cs="Arial"/>
+        </w:rPr>
         <w:t>repeat, “accumulating” unit tests over time</w:t>
       </w:r>
     </w:p>
     <w:p>
-      <w:r>
+      <w:pPr>
+        <w:rPr>
+          <w:rFonts w:ascii="Arial" w:hAnsi="Arial" w:cs="Arial"/>
+        </w:rPr>
+      </w:pPr>
+      <w:r>
+        <w:rPr>
+          <w:rFonts w:ascii="Arial" w:hAnsi="Arial" w:cs="Arial"/>
+        </w:rPr>
         <w:t xml:space="preserve">Using the definition of Unit testing </w:t>
       </w:r>
       <w:hyperlink r:id="rId6" w:anchor=":~:text=Unit%20testing%20is%20a%20type,and%20produces%20a%20single%20output." w:history="1">
         <w:r>
           <w:rPr>
             <w:rStyle w:val="Hyperlink"/>
+            <w:rFonts w:ascii="Arial" w:hAnsi="Arial" w:cs="Arial"/>
           </w:rPr>
           <w:t>here</w:t>
         </w:r>
       </w:hyperlink>
       <w:r>
+        <w:rPr>
+          <w:rFonts w:ascii="Arial" w:hAnsi="Arial" w:cs="Arial"/>
+        </w:rPr>
         <w:t xml:space="preserve"> </w:t>
       </w:r>
     </w:p>
     <w:p>
-      <w:r>
+      <w:pPr>
+        <w:rPr>
+          <w:rFonts w:ascii="Arial" w:hAnsi="Arial" w:cs="Arial"/>
+        </w:rPr>
+      </w:pPr>
+      <w:r>
+        <w:rPr>
+          <w:rFonts w:ascii="Arial" w:hAnsi="Arial" w:cs="Arial"/>
+        </w:rPr>
         <w:t xml:space="preserve">Junit has been used to perform the following Unit tests in </w:t>
       </w:r>
       <w:proofErr w:type="spellStart"/>
       <w:r>
+        <w:rPr>
+          <w:rFonts w:ascii="Arial" w:hAnsi="Arial" w:cs="Arial"/>
+        </w:rPr>
         <w:t>netbeans</w:t>
       </w:r>
       <w:proofErr w:type="spellEnd"/>
       <w:r>
+        <w:rPr>
+          <w:rFonts w:ascii="Arial" w:hAnsi="Arial" w:cs="Arial"/>
+        </w:rPr>
         <w:t>.</w:t>
       </w:r>
     </w:p>
     <w:p>
-      <w:r>
+      <w:pPr>
+        <w:rPr>
+          <w:rFonts w:ascii="Arial" w:hAnsi="Arial" w:cs="Arial"/>
+        </w:rPr>
+      </w:pPr>
+      <w:r>
+        <w:rPr>
+          <w:rFonts w:ascii="Arial" w:hAnsi="Arial" w:cs="Arial"/>
+        </w:rPr>
         <w:t>Unit Tests:</w:t>
       </w:r>
     </w:p>
@@ -129,8 +252,14 @@
           <w:ilvl w:val="0"/>
           <w:numId w:val="3"/>
         </w:numPr>
-      </w:pPr>
-      <w:r>
+        <w:rPr>
+          <w:rFonts w:ascii="Arial" w:hAnsi="Arial" w:cs="Arial"/>
+        </w:rPr>
+      </w:pPr>
+      <w:r>
+        <w:rPr>
+          <w:rFonts w:ascii="Arial" w:hAnsi="Arial" w:cs="Arial"/>
+        </w:rPr>
         <w:t>Draw Game Board</w:t>
       </w:r>
     </w:p>
@@ -141,14 +270,26 @@
           <w:ilvl w:val="0"/>
           <w:numId w:val="3"/>
         </w:numPr>
-      </w:pPr>
-      <w:r>
+        <w:rPr>
+          <w:rFonts w:ascii="Arial" w:hAnsi="Arial" w:cs="Arial"/>
+        </w:rPr>
+      </w:pPr>
+      <w:r>
+        <w:rPr>
+          <w:rFonts w:ascii="Arial" w:hAnsi="Arial" w:cs="Arial"/>
+        </w:rPr>
         <w:t>D</w:t>
       </w:r>
       <w:r>
+        <w:rPr>
+          <w:rFonts w:ascii="Arial" w:hAnsi="Arial" w:cs="Arial"/>
+        </w:rPr>
         <w:t xml:space="preserve">isplay </w:t>
       </w:r>
       <w:r>
+        <w:rPr>
+          <w:rFonts w:ascii="Arial" w:hAnsi="Arial" w:cs="Arial"/>
+        </w:rPr>
         <w:t>markers from coordinates</w:t>
       </w:r>
     </w:p>
@@ -159,8 +300,14 @@
           <w:ilvl w:val="0"/>
           <w:numId w:val="3"/>
         </w:numPr>
-      </w:pPr>
-      <w:r>
+        <w:rPr>
+          <w:rFonts w:ascii="Arial" w:hAnsi="Arial" w:cs="Arial"/>
+        </w:rPr>
+      </w:pPr>
+      <w:r>
+        <w:rPr>
+          <w:rFonts w:ascii="Arial" w:hAnsi="Arial" w:cs="Arial"/>
+        </w:rPr>
         <w:t>Accept 2 Human Opponents</w:t>
       </w:r>
     </w:p>
@@ -171,8 +318,14 @@
           <w:ilvl w:val="0"/>
           <w:numId w:val="3"/>
         </w:numPr>
-      </w:pPr>
-      <w:r>
+        <w:rPr>
+          <w:rFonts w:ascii="Arial" w:hAnsi="Arial" w:cs="Arial"/>
+        </w:rPr>
+      </w:pPr>
+      <w:r>
+        <w:rPr>
+          <w:rFonts w:ascii="Arial" w:hAnsi="Arial" w:cs="Arial"/>
+        </w:rPr>
         <w:t>Accept 1 Human Opponents</w:t>
       </w:r>
     </w:p>
@@ -183,62 +336,146 @@
           <w:ilvl w:val="0"/>
           <w:numId w:val="3"/>
         </w:numPr>
-      </w:pPr>
-      <w:r>
+        <w:rPr>
+          <w:rFonts w:ascii="Arial" w:hAnsi="Arial" w:cs="Arial"/>
+        </w:rPr>
+      </w:pPr>
+      <w:r>
+        <w:rPr>
+          <w:rFonts w:ascii="Arial" w:hAnsi="Arial" w:cs="Arial"/>
+        </w:rPr>
         <w:t xml:space="preserve">Accept 0 Human Opponents </w:t>
       </w:r>
     </w:p>
-    <w:p/>
-    <w:p>
-      <w:r>
+    <w:p>
+      <w:pPr>
+        <w:rPr>
+          <w:rFonts w:ascii="Arial" w:hAnsi="Arial" w:cs="Arial"/>
+        </w:rPr>
+      </w:pPr>
+    </w:p>
+    <w:p>
+      <w:pPr>
+        <w:rPr>
+          <w:rFonts w:ascii="Arial" w:hAnsi="Arial" w:cs="Arial"/>
+        </w:rPr>
+      </w:pPr>
+      <w:r>
+        <w:rPr>
+          <w:rFonts w:ascii="Arial" w:hAnsi="Arial" w:cs="Arial"/>
+        </w:rPr>
         <w:br w:type="page"/>
       </w:r>
     </w:p>
     <w:p>
-      <w:r>
+      <w:pPr>
+        <w:rPr>
+          <w:rFonts w:ascii="Arial" w:hAnsi="Arial" w:cs="Arial"/>
+          <w:b/>
+          <w:sz w:val="24"/>
+        </w:rPr>
+      </w:pPr>
+      <w:r>
+        <w:rPr>
+          <w:rFonts w:ascii="Arial" w:hAnsi="Arial" w:cs="Arial"/>
+          <w:b/>
+          <w:sz w:val="24"/>
+        </w:rPr>
         <w:lastRenderedPageBreak/>
-        <w:t xml:space="preserve">[UNIT TEST </w:t>
+        <w:t>[</w:t>
+      </w:r>
+      <w:r>
+        <w:rPr>
+          <w:rFonts w:ascii="Arial" w:hAnsi="Arial" w:cs="Arial"/>
+          <w:b/>
+          <w:sz w:val="24"/>
+          <w:u w:val="single"/>
+        </w:rPr>
+        <w:t xml:space="preserve">UNIT TEST </w:t>
       </w:r>
       <w:proofErr w:type="gramStart"/>
       <w:r>
+        <w:rPr>
+          <w:rFonts w:ascii="Arial" w:hAnsi="Arial" w:cs="Arial"/>
+          <w:b/>
+          <w:sz w:val="24"/>
+          <w:u w:val="single"/>
+        </w:rPr>
         <w:t>1 ]</w:t>
       </w:r>
       <w:proofErr w:type="gramEnd"/>
       <w:r>
+        <w:rPr>
+          <w:rFonts w:ascii="Arial" w:hAnsi="Arial" w:cs="Arial"/>
+          <w:b/>
+          <w:sz w:val="24"/>
+          <w:u w:val="single"/>
+        </w:rPr>
         <w:t>Draw Game Board</w:t>
       </w:r>
     </w:p>
     <w:p>
-      <w:r>
+      <w:pPr>
+        <w:rPr>
+          <w:rFonts w:ascii="Arial" w:hAnsi="Arial" w:cs="Arial"/>
+        </w:rPr>
+      </w:pPr>
+      <w:r>
+        <w:rPr>
+          <w:rFonts w:ascii="Arial" w:hAnsi="Arial" w:cs="Arial"/>
+        </w:rPr>
         <w:t xml:space="preserve">The program </w:t>
       </w:r>
       <w:proofErr w:type="gramStart"/>
       <w:r>
+        <w:rPr>
+          <w:rFonts w:ascii="Arial" w:hAnsi="Arial" w:cs="Arial"/>
+        </w:rPr>
         <w:t xml:space="preserve">will </w:t>
       </w:r>
       <w:r>
+        <w:rPr>
+          <w:rFonts w:ascii="Arial" w:hAnsi="Arial" w:cs="Arial"/>
+        </w:rPr>
         <w:t xml:space="preserve"> draw</w:t>
       </w:r>
       <w:proofErr w:type="gramEnd"/>
       <w:r>
+        <w:rPr>
+          <w:rFonts w:ascii="Arial" w:hAnsi="Arial" w:cs="Arial"/>
+        </w:rPr>
         <w:t xml:space="preserve"> a blank game board , working our way to successfully being able to drawn a game board of any size.</w:t>
       </w:r>
     </w:p>
     <w:p>
+      <w:pPr>
+        <w:rPr>
+          <w:rFonts w:ascii="Arial" w:hAnsi="Arial" w:cs="Arial"/>
+        </w:rPr>
+      </w:pPr>
       <w:proofErr w:type="gramStart"/>
       <w:r>
+        <w:rPr>
+          <w:rFonts w:ascii="Arial" w:hAnsi="Arial" w:cs="Arial"/>
+        </w:rPr>
         <w:t>Goal :</w:t>
       </w:r>
       <w:proofErr w:type="gramEnd"/>
     </w:p>
     <w:p>
-      <w:r>
-        <w:rPr>
+      <w:pPr>
+        <w:rPr>
+          <w:rFonts w:ascii="Arial" w:hAnsi="Arial" w:cs="Arial"/>
+        </w:rPr>
+      </w:pPr>
+      <w:r>
+        <w:rPr>
+          <w:rFonts w:ascii="Arial" w:hAnsi="Arial" w:cs="Arial"/>
           <w:noProof/>
           <w:lang w:eastAsia="en-GB"/>
         </w:rPr>
         <w:drawing>
-          <wp:inline distT="0" distB="0" distL="0" distR="0">
+          <wp:inline distT="0" distB="0" distL="0" distR="0" wp14:anchorId="211B75C2" wp14:editId="35815112">
             <wp:extent cx="2619375" cy="2886075"/>
             <wp:effectExtent l="0" t="0" r="9525" b="9525"/>
             <wp:docPr id="1" name="Picture 1" descr="https://i.gyazo.com/dfa2c7e1b96ade3f451bab6987e96c66.png"/>
@@ -288,86 +525,222 @@
       </w:r>
     </w:p>
     <w:p>
-      <w:r>
+      <w:pPr>
+        <w:rPr>
+          <w:rFonts w:ascii="Arial" w:hAnsi="Arial" w:cs="Arial"/>
+          <w:u w:val="single"/>
+        </w:rPr>
+      </w:pPr>
+      <w:r>
+        <w:rPr>
+          <w:rFonts w:ascii="Arial" w:hAnsi="Arial" w:cs="Arial"/>
+          <w:u w:val="single"/>
+        </w:rPr>
         <w:t>Pseudocode</w:t>
       </w:r>
     </w:p>
     <w:p>
-      <w:r>
+      <w:pPr>
+        <w:contextualSpacing/>
+        <w:rPr>
+          <w:rFonts w:ascii="Arial" w:hAnsi="Arial" w:cs="Arial"/>
+          <w:i/>
+        </w:rPr>
+      </w:pPr>
+      <w:r>
+        <w:rPr>
+          <w:rFonts w:ascii="Arial" w:hAnsi="Arial" w:cs="Arial"/>
+          <w:i/>
+        </w:rPr>
         <w:t>For a given number of row</w:t>
       </w:r>
     </w:p>
     <w:p>
-      <w:r>
+      <w:pPr>
+        <w:contextualSpacing/>
+        <w:rPr>
+          <w:rFonts w:ascii="Arial" w:hAnsi="Arial" w:cs="Arial"/>
+          <w:i/>
+        </w:rPr>
+      </w:pPr>
+      <w:r>
+        <w:rPr>
+          <w:rFonts w:ascii="Arial" w:hAnsi="Arial" w:cs="Arial"/>
+          <w:i/>
+        </w:rPr>
         <w:t xml:space="preserve">  For given number of columns  </w:t>
       </w:r>
     </w:p>
     <w:p>
-      <w:r>
+      <w:pPr>
+        <w:contextualSpacing/>
+        <w:rPr>
+          <w:rFonts w:ascii="Arial" w:hAnsi="Arial" w:cs="Arial"/>
+          <w:i/>
+        </w:rPr>
+      </w:pPr>
+      <w:r>
+        <w:rPr>
+          <w:rFonts w:ascii="Arial" w:hAnsi="Arial" w:cs="Arial"/>
+          <w:i/>
+        </w:rPr>
         <w:t xml:space="preserve">    </w:t>
       </w:r>
       <w:proofErr w:type="gramStart"/>
       <w:r>
+        <w:rPr>
+          <w:rFonts w:ascii="Arial" w:hAnsi="Arial" w:cs="Arial"/>
+          <w:i/>
+        </w:rPr>
         <w:t>print</w:t>
       </w:r>
       <w:proofErr w:type="gramEnd"/>
       <w:r>
+        <w:rPr>
+          <w:rFonts w:ascii="Arial" w:hAnsi="Arial" w:cs="Arial"/>
+          <w:i/>
+        </w:rPr>
         <w:t xml:space="preserve"> cell</w:t>
       </w:r>
     </w:p>
     <w:p>
-      <w:r>
+      <w:pPr>
+        <w:contextualSpacing/>
+        <w:rPr>
+          <w:rFonts w:ascii="Arial" w:hAnsi="Arial" w:cs="Arial"/>
+          <w:i/>
+        </w:rPr>
+      </w:pPr>
+      <w:r>
+        <w:rPr>
+          <w:rFonts w:ascii="Arial" w:hAnsi="Arial" w:cs="Arial"/>
+          <w:i/>
+        </w:rPr>
         <w:t xml:space="preserve">    </w:t>
       </w:r>
       <w:proofErr w:type="gramStart"/>
       <w:r>
+        <w:rPr>
+          <w:rFonts w:ascii="Arial" w:hAnsi="Arial" w:cs="Arial"/>
+          <w:i/>
+        </w:rPr>
         <w:t>if</w:t>
       </w:r>
       <w:proofErr w:type="gramEnd"/>
       <w:r>
+        <w:rPr>
+          <w:rFonts w:ascii="Arial" w:hAnsi="Arial" w:cs="Arial"/>
+          <w:i/>
+        </w:rPr>
         <w:t xml:space="preserve"> col not last print vert line</w:t>
       </w:r>
     </w:p>
     <w:p>
-      <w:r>
+      <w:pPr>
+        <w:contextualSpacing/>
+        <w:rPr>
+          <w:rFonts w:ascii="Arial" w:hAnsi="Arial" w:cs="Arial"/>
+          <w:i/>
+        </w:rPr>
+      </w:pPr>
+      <w:r>
+        <w:rPr>
+          <w:rFonts w:ascii="Arial" w:hAnsi="Arial" w:cs="Arial"/>
+          <w:i/>
+        </w:rPr>
         <w:t xml:space="preserve">  </w:t>
       </w:r>
       <w:proofErr w:type="gramStart"/>
       <w:r>
+        <w:rPr>
+          <w:rFonts w:ascii="Arial" w:hAnsi="Arial" w:cs="Arial"/>
+          <w:i/>
+        </w:rPr>
         <w:t>if</w:t>
       </w:r>
       <w:proofErr w:type="gramEnd"/>
       <w:r>
+        <w:rPr>
+          <w:rFonts w:ascii="Arial" w:hAnsi="Arial" w:cs="Arial"/>
+          <w:i/>
+        </w:rPr>
         <w:t xml:space="preserve"> row not last print horizontal line</w:t>
       </w:r>
     </w:p>
     <w:p>
+      <w:pPr>
+        <w:contextualSpacing/>
+        <w:rPr>
+          <w:rFonts w:ascii="Arial" w:hAnsi="Arial" w:cs="Arial"/>
+        </w:rPr>
+      </w:pPr>
+    </w:p>
+    <w:p>
+      <w:pPr>
+        <w:rPr>
+          <w:rFonts w:ascii="Arial" w:hAnsi="Arial" w:cs="Arial"/>
+          <w:u w:val="single"/>
+        </w:rPr>
+      </w:pPr>
+      <w:r>
+        <w:rPr>
+          <w:rFonts w:ascii="Arial" w:hAnsi="Arial" w:cs="Arial"/>
+          <w:u w:val="single"/>
+        </w:rPr>
+        <w:t>I</w:t>
+      </w:r>
+      <w:r>
+        <w:rPr>
+          <w:rFonts w:ascii="Arial" w:hAnsi="Arial" w:cs="Arial"/>
+          <w:u w:val="single"/>
+        </w:rPr>
+        <w:t xml:space="preserve">nitial </w:t>
+      </w:r>
+      <w:r>
+        <w:rPr>
+          <w:rFonts w:ascii="Arial" w:hAnsi="Arial" w:cs="Arial"/>
+          <w:u w:val="single"/>
+        </w:rPr>
+        <w:t>Test</w:t>
+      </w:r>
+      <w:r>
+        <w:rPr>
+          <w:rFonts w:ascii="Arial" w:hAnsi="Arial" w:cs="Arial"/>
+          <w:u w:val="single"/>
+        </w:rPr>
+        <w:t xml:space="preserve"> </w:t>
+      </w:r>
       <w:proofErr w:type="gramStart"/>
       <w:r>
-        <w:t>initial</w:t>
+        <w:rPr>
+          <w:rFonts w:ascii="Arial" w:hAnsi="Arial" w:cs="Arial"/>
+          <w:u w:val="single"/>
+        </w:rPr>
+        <w:t>outcome</w:t>
+      </w:r>
+      <w:r>
+        <w:rPr>
+          <w:rFonts w:ascii="Arial" w:hAnsi="Arial" w:cs="Arial"/>
+          <w:u w:val="single"/>
+        </w:rPr>
+        <w:t xml:space="preserve"> :</w:t>
       </w:r>
       <w:proofErr w:type="gramEnd"/>
-      <w:r>
-        <w:t xml:space="preserve"> </w:t>
-      </w:r>
-      <w:r>
-        <w:t>Test</w:t>
-      </w:r>
-      <w:r>
-        <w:t xml:space="preserve"> outcome</w:t>
-      </w:r>
-      <w:r>
-        <w:t xml:space="preserve"> :</w:t>
-      </w:r>
-    </w:p>
-    <w:p>
-      <w:r>
-        <w:rPr>
+    </w:p>
+    <w:p>
+      <w:pPr>
+        <w:rPr>
+          <w:rFonts w:ascii="Arial" w:hAnsi="Arial" w:cs="Arial"/>
+        </w:rPr>
+      </w:pPr>
+      <w:r>
+        <w:rPr>
+          <w:rFonts w:ascii="Arial" w:hAnsi="Arial" w:cs="Arial"/>
           <w:noProof/>
           <w:lang w:eastAsia="en-GB"/>
         </w:rPr>
         <w:drawing>
-          <wp:inline distT="0" distB="0" distL="0" distR="0">
+          <wp:inline distT="0" distB="0" distL="0" distR="0" wp14:anchorId="3D0FDEDB" wp14:editId="24E53DB2">
             <wp:extent cx="1752600" cy="742950"/>
             <wp:effectExtent l="0" t="0" r="0" b="0"/>
             <wp:docPr id="2" name="Picture 2" descr="https://i.gyazo.com/ddbdb13b5985d398f19e2437204bccc0.png"/>
@@ -420,16 +793,31 @@
       </w:r>
     </w:p>
     <w:p>
-      <w:r>
+      <w:pPr>
+        <w:rPr>
+          <w:rFonts w:ascii="Arial" w:hAnsi="Arial" w:cs="Arial"/>
+          <w:u w:val="single"/>
+        </w:rPr>
+      </w:pPr>
+      <w:r>
+        <w:rPr>
+          <w:rFonts w:ascii="Arial" w:hAnsi="Arial" w:cs="Arial"/>
+          <w:u w:val="single"/>
+        </w:rPr>
         <w:t>Test 2</w:t>
       </w:r>
     </w:p>
     <w:p>
-      <w:r>
-        <w:rPr>
-          <w:rFonts w:ascii="Consolas" w:hAnsi="Consolas"/>
+      <w:pPr>
+        <w:rPr>
+          <w:rFonts w:ascii="Arial" w:hAnsi="Arial" w:cs="Arial"/>
+          <w:sz w:val="32"/>
+        </w:rPr>
+      </w:pPr>
+      <w:r>
+        <w:rPr>
+          <w:rFonts w:ascii="Arial" w:hAnsi="Arial" w:cs="Arial"/>
           <w:color w:val="24292E"/>
-          <w:sz w:val="17"/>
           <w:szCs w:val="17"/>
           <w:shd w:val="clear" w:color="auto" w:fill="FFFFFF"/>
         </w:rPr>
@@ -438,9 +826,8 @@
       <w:proofErr w:type="gramStart"/>
       <w:r>
         <w:rPr>
-          <w:rFonts w:ascii="Consolas" w:hAnsi="Consolas"/>
+          <w:rFonts w:ascii="Arial" w:hAnsi="Arial" w:cs="Arial"/>
           <w:color w:val="24292E"/>
-          <w:sz w:val="17"/>
           <w:szCs w:val="17"/>
           <w:shd w:val="clear" w:color="auto" w:fill="FFFFFF"/>
         </w:rPr>
@@ -449,9 +836,8 @@
       <w:proofErr w:type="gramEnd"/>
       <w:r>
         <w:rPr>
-          <w:rFonts w:ascii="Consolas" w:hAnsi="Consolas"/>
+          <w:rFonts w:ascii="Arial" w:hAnsi="Arial" w:cs="Arial"/>
           <w:color w:val="24292E"/>
-          <w:sz w:val="17"/>
           <w:szCs w:val="17"/>
           <w:shd w:val="clear" w:color="auto" w:fill="FFFFFF"/>
         </w:rPr>
@@ -459,13 +845,19 @@
       </w:r>
     </w:p>
     <w:p>
-      <w:r>
-        <w:rPr>
+      <w:pPr>
+        <w:rPr>
+          <w:rFonts w:ascii="Arial" w:hAnsi="Arial" w:cs="Arial"/>
+        </w:rPr>
+      </w:pPr>
+      <w:r>
+        <w:rPr>
+          <w:rFonts w:ascii="Arial" w:hAnsi="Arial" w:cs="Arial"/>
           <w:noProof/>
           <w:lang w:eastAsia="en-GB"/>
         </w:rPr>
         <w:drawing>
-          <wp:inline distT="0" distB="0" distL="0" distR="0">
+          <wp:inline distT="0" distB="0" distL="0" distR="0" wp14:anchorId="097C89BE" wp14:editId="09BCFAB8">
             <wp:extent cx="1514475" cy="742950"/>
             <wp:effectExtent l="0" t="0" r="9525" b="0"/>
             <wp:docPr id="3" name="Picture 3" descr="https://i.gyazo.com/fe6ec1a9e2c778e95947bd12f8cc8468.png"/>
@@ -515,42 +907,84 @@
       </w:r>
     </w:p>
     <w:p>
-      <w:r>
-        <w:lastRenderedPageBreak/>
+      <w:pPr>
+        <w:rPr>
+          <w:rFonts w:ascii="Arial" w:hAnsi="Arial" w:cs="Arial"/>
+        </w:rPr>
+      </w:pPr>
+      <w:r>
+        <w:rPr>
+          <w:rFonts w:ascii="Arial" w:hAnsi="Arial" w:cs="Arial"/>
+        </w:rPr>
         <w:t>D</w:t>
       </w:r>
       <w:r>
+        <w:rPr>
+          <w:rFonts w:ascii="Arial" w:hAnsi="Arial" w:cs="Arial"/>
+        </w:rPr>
         <w:t xml:space="preserve">raws 3 columns for 3 </w:t>
       </w:r>
       <w:r>
+        <w:rPr>
+          <w:rFonts w:ascii="Arial" w:hAnsi="Arial" w:cs="Arial"/>
+        </w:rPr>
         <w:t>rows,</w:t>
       </w:r>
       <w:r>
+        <w:rPr>
+          <w:rFonts w:ascii="Arial" w:hAnsi="Arial" w:cs="Arial"/>
+        </w:rPr>
         <w:t xml:space="preserve"> for each cell and order </w:t>
       </w:r>
       <w:r>
+        <w:rPr>
+          <w:rFonts w:ascii="Arial" w:hAnsi="Arial" w:cs="Arial"/>
+        </w:rPr>
         <w:t>value is</w:t>
       </w:r>
       <w:r>
+        <w:rPr>
+          <w:rFonts w:ascii="Arial" w:hAnsi="Arial" w:cs="Arial"/>
+        </w:rPr>
         <w:t xml:space="preserve"> called from a list of values</w:t>
       </w:r>
       <w:r>
+        <w:rPr>
+          <w:rFonts w:ascii="Arial" w:hAnsi="Arial" w:cs="Arial"/>
+        </w:rPr>
         <w:t xml:space="preserve"> </w:t>
       </w:r>
     </w:p>
     <w:p>
-      <w:r>
+      <w:pPr>
+        <w:rPr>
+          <w:rFonts w:ascii="Arial" w:hAnsi="Arial" w:cs="Arial"/>
+          <w:u w:val="single"/>
+        </w:rPr>
+      </w:pPr>
+      <w:r>
+        <w:rPr>
+          <w:rFonts w:ascii="Arial" w:hAnsi="Arial" w:cs="Arial"/>
+          <w:u w:val="single"/>
+        </w:rPr>
         <w:t>Test 3</w:t>
       </w:r>
     </w:p>
     <w:p>
-      <w:r>
-        <w:rPr>
+      <w:pPr>
+        <w:rPr>
+          <w:rFonts w:ascii="Arial" w:hAnsi="Arial" w:cs="Arial"/>
+        </w:rPr>
+      </w:pPr>
+      <w:r>
+        <w:rPr>
+          <w:rFonts w:ascii="Arial" w:hAnsi="Arial" w:cs="Arial"/>
           <w:noProof/>
           <w:lang w:eastAsia="en-GB"/>
         </w:rPr>
+        <w:lastRenderedPageBreak/>
         <w:drawing>
-          <wp:inline distT="0" distB="0" distL="0" distR="0">
+          <wp:inline distT="0" distB="0" distL="0" distR="0" wp14:anchorId="31EB1D44" wp14:editId="23CE8AED">
             <wp:extent cx="1657350" cy="2143125"/>
             <wp:effectExtent l="0" t="0" r="0" b="9525"/>
             <wp:docPr id="4" name="Picture 4" descr="https://i.gyazo.com/89072ffa8731995d5763e2517d518568.png"/>
@@ -600,43 +1034,85 @@
       </w:r>
     </w:p>
     <w:p>
-      <w:r>
+      <w:pPr>
+        <w:rPr>
+          <w:rFonts w:ascii="Arial" w:hAnsi="Arial" w:cs="Arial"/>
+        </w:rPr>
+      </w:pPr>
+      <w:r>
+        <w:rPr>
+          <w:rFonts w:ascii="Arial" w:hAnsi="Arial" w:cs="Arial"/>
+        </w:rPr>
         <w:t xml:space="preserve">Draws 3 columns for 3 </w:t>
       </w:r>
       <w:proofErr w:type="gramStart"/>
       <w:r>
+        <w:rPr>
+          <w:rFonts w:ascii="Arial" w:hAnsi="Arial" w:cs="Arial"/>
+        </w:rPr>
         <w:t>rows ,</w:t>
       </w:r>
       <w:proofErr w:type="gramEnd"/>
       <w:r>
+        <w:rPr>
+          <w:rFonts w:ascii="Arial" w:hAnsi="Arial" w:cs="Arial"/>
+        </w:rPr>
         <w:t xml:space="preserve"> for each</w:t>
       </w:r>
       <w:r>
+        <w:rPr>
+          <w:rFonts w:ascii="Arial" w:hAnsi="Arial" w:cs="Arial"/>
+        </w:rPr>
         <w:t xml:space="preserve"> cell an</w:t>
       </w:r>
       <w:r>
+        <w:rPr>
+          <w:rFonts w:ascii="Arial" w:hAnsi="Arial" w:cs="Arial"/>
+        </w:rPr>
         <w:t xml:space="preserve"> order value  is called from a list of values</w:t>
       </w:r>
       <w:r>
+        <w:rPr>
+          <w:rFonts w:ascii="Arial" w:hAnsi="Arial" w:cs="Arial"/>
+        </w:rPr>
         <w:t xml:space="preserve"> , also some added templates for the game board</w:t>
       </w:r>
       <w:r>
+        <w:rPr>
+          <w:rFonts w:ascii="Arial" w:hAnsi="Arial" w:cs="Arial"/>
+        </w:rPr>
         <w:t xml:space="preserve"> </w:t>
       </w:r>
     </w:p>
     <w:p>
-      <w:r>
+      <w:pPr>
+        <w:rPr>
+          <w:rFonts w:ascii="Arial" w:hAnsi="Arial" w:cs="Arial"/>
+          <w:u w:val="single"/>
+        </w:rPr>
+      </w:pPr>
+      <w:r>
+        <w:rPr>
+          <w:rFonts w:ascii="Arial" w:hAnsi="Arial" w:cs="Arial"/>
+          <w:u w:val="single"/>
+        </w:rPr>
         <w:t>Test 4</w:t>
       </w:r>
     </w:p>
     <w:p>
-      <w:r>
-        <w:rPr>
+      <w:pPr>
+        <w:rPr>
+          <w:rFonts w:ascii="Arial" w:hAnsi="Arial" w:cs="Arial"/>
+        </w:rPr>
+      </w:pPr>
+      <w:r>
+        <w:rPr>
+          <w:rFonts w:ascii="Arial" w:hAnsi="Arial" w:cs="Arial"/>
           <w:noProof/>
           <w:lang w:eastAsia="en-GB"/>
         </w:rPr>
         <w:drawing>
-          <wp:inline distT="0" distB="0" distL="0" distR="0">
+          <wp:inline distT="0" distB="0" distL="0" distR="0" wp14:anchorId="45B47C0A" wp14:editId="38077296">
             <wp:extent cx="1495425" cy="2200275"/>
             <wp:effectExtent l="0" t="0" r="9525" b="9525"/>
             <wp:docPr id="5" name="Picture 5" descr="https://i.gyazo.com/2fdbb279c146f8c94bb4ff8f8b3ad9de.png"/>
@@ -686,32 +1162,62 @@
       </w:r>
     </w:p>
     <w:p>
-      <w:r>
+      <w:pPr>
+        <w:rPr>
+          <w:rFonts w:ascii="Arial" w:hAnsi="Arial" w:cs="Arial"/>
+        </w:rPr>
+      </w:pPr>
+      <w:r>
+        <w:rPr>
+          <w:rFonts w:ascii="Arial" w:hAnsi="Arial" w:cs="Arial"/>
+        </w:rPr>
         <w:t xml:space="preserve">Successfully draws a 3 by 3 game board, each cell is populated with a value from an ordered array. </w:t>
       </w:r>
       <w:r>
+        <w:rPr>
+          <w:rFonts w:ascii="Arial" w:hAnsi="Arial" w:cs="Arial"/>
+        </w:rPr>
         <w:t xml:space="preserve">The template is as described in the requirements. The values in the cells are left in as a template for player </w:t>
       </w:r>
       <w:proofErr w:type="gramStart"/>
       <w:r>
+        <w:rPr>
+          <w:rFonts w:ascii="Arial" w:hAnsi="Arial" w:cs="Arial"/>
+        </w:rPr>
         <w:t>markers .</w:t>
       </w:r>
       <w:proofErr w:type="gramEnd"/>
     </w:p>
     <w:p>
-      <w:r>
+      <w:pPr>
+        <w:rPr>
+          <w:rFonts w:ascii="Arial" w:hAnsi="Arial" w:cs="Arial"/>
+          <w:u w:val="single"/>
+        </w:rPr>
+      </w:pPr>
+      <w:r>
+        <w:rPr>
+          <w:rFonts w:ascii="Arial" w:hAnsi="Arial" w:cs="Arial"/>
+          <w:u w:val="single"/>
+        </w:rPr>
         <w:t xml:space="preserve">Test 5 </w:t>
       </w:r>
     </w:p>
     <w:p>
-      <w:r>
-        <w:rPr>
+      <w:pPr>
+        <w:rPr>
+          <w:rFonts w:ascii="Arial" w:hAnsi="Arial" w:cs="Arial"/>
+        </w:rPr>
+      </w:pPr>
+      <w:r>
+        <w:rPr>
+          <w:rFonts w:ascii="Arial" w:hAnsi="Arial" w:cs="Arial"/>
           <w:noProof/>
           <w:lang w:eastAsia="en-GB"/>
         </w:rPr>
         <w:lastRenderedPageBreak/>
         <w:drawing>
-          <wp:inline distT="0" distB="0" distL="0" distR="0">
+          <wp:inline distT="0" distB="0" distL="0" distR="0" wp14:anchorId="10C3AE00" wp14:editId="3DF6F0BF">
             <wp:extent cx="1943100" cy="5010150"/>
             <wp:effectExtent l="0" t="0" r="0" b="0"/>
             <wp:docPr id="6" name="Picture 6" descr="https://i.gyazo.com/61ad759bbd90a49a7be0bae2a8dd8f17.png"/>
@@ -760,150 +1266,367 @@
         </w:drawing>
       </w:r>
     </w:p>
-    <w:p/>
-    <w:p>
-      <w:r>
+    <w:p>
+      <w:pPr>
+        <w:rPr>
+          <w:rFonts w:ascii="Arial" w:hAnsi="Arial" w:cs="Arial"/>
+        </w:rPr>
+      </w:pPr>
+    </w:p>
+    <w:p>
+      <w:pPr>
+        <w:rPr>
+          <w:rFonts w:ascii="Arial" w:hAnsi="Arial" w:cs="Arial"/>
+        </w:rPr>
+      </w:pPr>
+      <w:r>
+        <w:rPr>
+          <w:rFonts w:ascii="Arial" w:hAnsi="Arial" w:cs="Arial"/>
+        </w:rPr>
         <w:t xml:space="preserve">Successfully draws </w:t>
       </w:r>
       <w:r>
+        <w:rPr>
+          <w:rFonts w:ascii="Arial" w:hAnsi="Arial" w:cs="Arial"/>
+        </w:rPr>
         <w:t xml:space="preserve">both a 3x3 and 4x4 game </w:t>
       </w:r>
       <w:r>
+        <w:rPr>
+          <w:rFonts w:ascii="Arial" w:hAnsi="Arial" w:cs="Arial"/>
+        </w:rPr>
         <w:t>board game with the given number of rows and columns,</w:t>
       </w:r>
       <w:r>
+        <w:rPr>
+          <w:rFonts w:ascii="Arial" w:hAnsi="Arial" w:cs="Arial"/>
+        </w:rPr>
         <w:t xml:space="preserve"> each cell is populated with a value from an ordered array. The template is as described in the requirements. The values in the cells are left in as a template </w:t>
       </w:r>
       <w:r>
+        <w:rPr>
+          <w:rFonts w:ascii="Arial" w:hAnsi="Arial" w:cs="Arial"/>
+        </w:rPr>
         <w:t xml:space="preserve">ready </w:t>
       </w:r>
       <w:r>
+        <w:rPr>
+          <w:rFonts w:ascii="Arial" w:hAnsi="Arial" w:cs="Arial"/>
+        </w:rPr>
         <w:t xml:space="preserve">for player </w:t>
       </w:r>
       <w:r>
+        <w:rPr>
+          <w:rFonts w:ascii="Arial" w:hAnsi="Arial" w:cs="Arial"/>
+        </w:rPr>
         <w:t>markers.</w:t>
       </w:r>
     </w:p>
-    <w:p/>
-    <w:p>
-      <w:r>
+    <w:p>
+      <w:pPr>
+        <w:rPr>
+          <w:rFonts w:ascii="Arial" w:hAnsi="Arial" w:cs="Arial"/>
+        </w:rPr>
+      </w:pPr>
+    </w:p>
+    <w:p>
+      <w:pPr>
+        <w:rPr>
+          <w:rFonts w:ascii="Arial" w:hAnsi="Arial" w:cs="Arial"/>
+          <w:b/>
+          <w:u w:val="single"/>
+        </w:rPr>
+      </w:pPr>
+      <w:r>
+        <w:rPr>
+          <w:rFonts w:ascii="Arial" w:hAnsi="Arial" w:cs="Arial"/>
+          <w:b/>
+          <w:u w:val="single"/>
+        </w:rPr>
         <w:t xml:space="preserve">At </w:t>
       </w:r>
       <w:r>
+        <w:rPr>
+          <w:rFonts w:ascii="Arial" w:hAnsi="Arial" w:cs="Arial"/>
+          <w:b/>
+          <w:u w:val="single"/>
+        </w:rPr>
         <w:t>this point the</w:t>
       </w:r>
       <w:r>
+        <w:rPr>
+          <w:rFonts w:ascii="Arial" w:hAnsi="Arial" w:cs="Arial"/>
+          <w:b/>
+          <w:u w:val="single"/>
+        </w:rPr>
         <w:t xml:space="preserve"> Acceptance test</w:t>
       </w:r>
       <w:r>
+        <w:rPr>
+          <w:rFonts w:ascii="Arial" w:hAnsi="Arial" w:cs="Arial"/>
+          <w:b/>
+          <w:u w:val="single"/>
+        </w:rPr>
         <w:t xml:space="preserve"> has been </w:t>
       </w:r>
       <w:proofErr w:type="gramStart"/>
       <w:r>
+        <w:rPr>
+          <w:rFonts w:ascii="Arial" w:hAnsi="Arial" w:cs="Arial"/>
+          <w:b/>
+          <w:u w:val="single"/>
+        </w:rPr>
         <w:t xml:space="preserve">satisfied </w:t>
       </w:r>
       <w:r>
+        <w:rPr>
+          <w:rFonts w:ascii="Arial" w:hAnsi="Arial" w:cs="Arial"/>
+          <w:b/>
+          <w:u w:val="single"/>
+        </w:rPr>
         <w:t xml:space="preserve"> for</w:t>
       </w:r>
       <w:proofErr w:type="gramEnd"/>
       <w:r>
+        <w:rPr>
+          <w:rFonts w:ascii="Arial" w:hAnsi="Arial" w:cs="Arial"/>
+          <w:b/>
+          <w:u w:val="single"/>
+        </w:rPr>
         <w:t xml:space="preserve"> this unit test.</w:t>
       </w:r>
     </w:p>
-    <w:p/>
-    <w:p>
-      <w:r>
+    <w:p>
+      <w:pPr>
+        <w:rPr>
+          <w:rFonts w:ascii="Arial" w:hAnsi="Arial" w:cs="Arial"/>
+        </w:rPr>
+      </w:pPr>
+    </w:p>
+    <w:p>
+      <w:pPr>
+        <w:rPr>
+          <w:rFonts w:ascii="Arial" w:hAnsi="Arial" w:cs="Arial"/>
+        </w:rPr>
+      </w:pPr>
+      <w:r>
+        <w:rPr>
+          <w:rFonts w:ascii="Arial" w:hAnsi="Arial" w:cs="Arial"/>
+        </w:rPr>
         <w:tab/>
       </w:r>
       <w:r>
+        <w:rPr>
+          <w:rFonts w:ascii="Arial" w:hAnsi="Arial" w:cs="Arial"/>
+        </w:rPr>
         <w:t xml:space="preserve">   </w:t>
       </w:r>
     </w:p>
     <w:p>
-      <w:r>
+      <w:pPr>
+        <w:rPr>
+          <w:rFonts w:ascii="Arial" w:hAnsi="Arial" w:cs="Arial"/>
+        </w:rPr>
+      </w:pPr>
+      <w:r>
+        <w:rPr>
+          <w:rFonts w:ascii="Arial" w:hAnsi="Arial" w:cs="Arial"/>
+        </w:rPr>
         <w:br w:type="page"/>
       </w:r>
     </w:p>
     <w:p>
-      <w:r>
+      <w:pPr>
+        <w:rPr>
+          <w:rFonts w:ascii="Arial" w:hAnsi="Arial" w:cs="Arial"/>
+          <w:b/>
+          <w:sz w:val="24"/>
+          <w:u w:val="single"/>
+        </w:rPr>
+      </w:pPr>
+      <w:r>
+        <w:rPr>
+          <w:rFonts w:ascii="Arial" w:hAnsi="Arial" w:cs="Arial"/>
+          <w:b/>
+          <w:sz w:val="24"/>
+          <w:u w:val="single"/>
+        </w:rPr>
         <w:lastRenderedPageBreak/>
         <w:t xml:space="preserve">[UNIT TEST 2] </w:t>
       </w:r>
       <w:r>
+        <w:rPr>
+          <w:rFonts w:ascii="Arial" w:hAnsi="Arial" w:cs="Arial"/>
+          <w:b/>
+          <w:sz w:val="24"/>
+          <w:u w:val="single"/>
+        </w:rPr>
         <w:t>Display markers from coordinates</w:t>
       </w:r>
     </w:p>
     <w:p>
-      <w:r>
+      <w:pPr>
+        <w:rPr>
+          <w:rFonts w:ascii="Arial" w:hAnsi="Arial" w:cs="Arial"/>
+        </w:rPr>
+      </w:pPr>
+      <w:r>
+        <w:rPr>
+          <w:rFonts w:ascii="Arial" w:hAnsi="Arial" w:cs="Arial"/>
+        </w:rPr>
         <w:t>The Program will draw markers in the correct position on the board</w:t>
       </w:r>
       <w:r>
+        <w:rPr>
+          <w:rFonts w:ascii="Arial" w:hAnsi="Arial" w:cs="Arial"/>
+        </w:rPr>
         <w:t xml:space="preserve"> based on some coordinates, only valid inputs allowed.</w:t>
       </w:r>
       <w:r>
+        <w:rPr>
+          <w:rFonts w:ascii="Arial" w:hAnsi="Arial" w:cs="Arial"/>
+        </w:rPr>
         <w:t xml:space="preserve"> Only valid moves are allowed</w:t>
       </w:r>
     </w:p>
     <w:p>
       <w:pPr>
         <w:rPr>
-          <w:i/>
-        </w:rPr>
-      </w:pPr>
-      <w:r>
-        <w:rPr>
-          <w:i/>
+          <w:rFonts w:ascii="Arial" w:hAnsi="Arial" w:cs="Arial"/>
+          <w:u w:val="single"/>
+        </w:rPr>
+      </w:pPr>
+      <w:r>
+        <w:rPr>
+          <w:rFonts w:ascii="Arial" w:hAnsi="Arial" w:cs="Arial"/>
+          <w:u w:val="single"/>
         </w:rPr>
         <w:t>Pseudocode</w:t>
       </w:r>
     </w:p>
     <w:p>
-      <w:r>
+      <w:pPr>
+        <w:contextualSpacing/>
+        <w:rPr>
+          <w:rFonts w:ascii="Arial" w:hAnsi="Arial" w:cs="Arial"/>
+          <w:i/>
+        </w:rPr>
+      </w:pPr>
+      <w:r>
+        <w:rPr>
+          <w:rFonts w:ascii="Arial" w:hAnsi="Arial" w:cs="Arial"/>
+          <w:i/>
+        </w:rPr>
         <w:t xml:space="preserve">Get input </w:t>
       </w:r>
     </w:p>
     <w:p>
-      <w:r>
+      <w:pPr>
+        <w:contextualSpacing/>
+        <w:rPr>
+          <w:rFonts w:ascii="Arial" w:hAnsi="Arial" w:cs="Arial"/>
+          <w:i/>
+        </w:rPr>
+      </w:pPr>
+      <w:r>
+        <w:rPr>
+          <w:rFonts w:ascii="Arial" w:hAnsi="Arial" w:cs="Arial"/>
+          <w:i/>
+        </w:rPr>
         <w:t>Check input</w:t>
       </w:r>
       <w:r>
+        <w:rPr>
+          <w:rFonts w:ascii="Arial" w:hAnsi="Arial" w:cs="Arial"/>
+          <w:i/>
+        </w:rPr>
         <w:t xml:space="preserve"> string is valid coordinate</w:t>
       </w:r>
     </w:p>
     <w:p>
-      <w:r>
+      <w:pPr>
+        <w:contextualSpacing/>
+        <w:rPr>
+          <w:rFonts w:ascii="Arial" w:hAnsi="Arial" w:cs="Arial"/>
+          <w:i/>
+        </w:rPr>
+      </w:pPr>
+      <w:r>
+        <w:rPr>
+          <w:rFonts w:ascii="Arial" w:hAnsi="Arial" w:cs="Arial"/>
+          <w:i/>
+        </w:rPr>
         <w:t>Check coordinate is a valid move</w:t>
       </w:r>
     </w:p>
     <w:p>
-      <w:r>
+      <w:pPr>
+        <w:contextualSpacing/>
+        <w:rPr>
+          <w:rFonts w:ascii="Arial" w:hAnsi="Arial" w:cs="Arial"/>
+          <w:i/>
+        </w:rPr>
+      </w:pPr>
+      <w:r>
+        <w:rPr>
+          <w:rFonts w:ascii="Arial" w:hAnsi="Arial" w:cs="Arial"/>
+          <w:i/>
+        </w:rPr>
         <w:t xml:space="preserve">Add Marker to board </w:t>
       </w:r>
     </w:p>
     <w:p>
-      <w:r>
+      <w:pPr>
+        <w:contextualSpacing/>
+        <w:rPr>
+          <w:rFonts w:ascii="Arial" w:hAnsi="Arial" w:cs="Arial"/>
+          <w:i/>
+        </w:rPr>
+      </w:pPr>
+      <w:r>
+        <w:rPr>
+          <w:rFonts w:ascii="Arial" w:hAnsi="Arial" w:cs="Arial"/>
+          <w:i/>
+        </w:rPr>
         <w:t>Draw board</w:t>
       </w:r>
     </w:p>
-    <w:p/>
-    <w:p>
-      <w:proofErr w:type="gramStart"/>
-      <w:r>
-        <w:t>Test  1</w:t>
-      </w:r>
-      <w:proofErr w:type="gramEnd"/>
-      <w:r>
-        <w:t xml:space="preserve">: </w:t>
-      </w:r>
-    </w:p>
-    <w:p>
-      <w:r>
-        <w:rPr>
+    <w:p>
+      <w:pPr>
+        <w:rPr>
+          <w:rFonts w:ascii="Arial" w:hAnsi="Arial" w:cs="Arial"/>
+        </w:rPr>
+      </w:pPr>
+    </w:p>
+    <w:p>
+      <w:pPr>
+        <w:rPr>
+          <w:rFonts w:ascii="Arial" w:hAnsi="Arial" w:cs="Arial"/>
+          <w:u w:val="single"/>
+        </w:rPr>
+      </w:pPr>
+      <w:r>
+        <w:rPr>
+          <w:rFonts w:ascii="Arial" w:hAnsi="Arial" w:cs="Arial"/>
+          <w:u w:val="single"/>
+        </w:rPr>
+        <w:t>Test 1:</w:t>
+      </w:r>
+    </w:p>
+    <w:p>
+      <w:pPr>
+        <w:rPr>
+          <w:rFonts w:ascii="Arial" w:hAnsi="Arial" w:cs="Arial"/>
+        </w:rPr>
+      </w:pPr>
+      <w:r>
+        <w:rPr>
+          <w:rFonts w:ascii="Arial" w:hAnsi="Arial" w:cs="Arial"/>
           <w:noProof/>
           <w:lang w:eastAsia="en-GB"/>
         </w:rPr>
         <w:drawing>
-          <wp:inline distT="0" distB="0" distL="0" distR="0">
+          <wp:inline distT="0" distB="0" distL="0" distR="0" wp14:anchorId="457E9273" wp14:editId="23C50F0F">
             <wp:extent cx="971550" cy="2209800"/>
             <wp:effectExtent l="0" t="0" r="0" b="0"/>
             <wp:docPr id="7" name="Picture 7" descr="https://i.gyazo.com/e1276bb626cda2658945df6f0e79dd61.png"/>
@@ -953,37 +1676,74 @@
       </w:r>
     </w:p>
     <w:p>
-      <w:r>
+      <w:pPr>
+        <w:rPr>
+          <w:rFonts w:ascii="Arial" w:hAnsi="Arial" w:cs="Arial"/>
+        </w:rPr>
+      </w:pPr>
+      <w:r>
+        <w:rPr>
+          <w:rFonts w:ascii="Arial" w:hAnsi="Arial" w:cs="Arial"/>
+        </w:rPr>
         <w:t xml:space="preserve">Some initial functions for input checking </w:t>
       </w:r>
       <w:proofErr w:type="gramStart"/>
       <w:r>
+        <w:rPr>
+          <w:rFonts w:ascii="Arial" w:hAnsi="Arial" w:cs="Arial"/>
+        </w:rPr>
         <w:t>and ,</w:t>
       </w:r>
       <w:proofErr w:type="gramEnd"/>
       <w:r>
+        <w:rPr>
+          <w:rFonts w:ascii="Arial" w:hAnsi="Arial" w:cs="Arial"/>
+        </w:rPr>
         <w:t xml:space="preserve"> a blank initialisation of the game board</w:t>
       </w:r>
     </w:p>
     <w:p>
-      <w:r>
+      <w:pPr>
+        <w:rPr>
+          <w:rFonts w:ascii="Arial" w:hAnsi="Arial" w:cs="Arial"/>
+          <w:u w:val="single"/>
+        </w:rPr>
+      </w:pPr>
+      <w:r>
+        <w:rPr>
+          <w:rFonts w:ascii="Arial" w:hAnsi="Arial" w:cs="Arial"/>
+          <w:u w:val="single"/>
+        </w:rPr>
         <w:t>Test 2</w:t>
       </w:r>
     </w:p>
     <w:p>
-      <w:r>
+      <w:pPr>
+        <w:rPr>
+          <w:rFonts w:ascii="Arial" w:hAnsi="Arial" w:cs="Arial"/>
+        </w:rPr>
+      </w:pPr>
+      <w:r>
+        <w:rPr>
+          <w:rFonts w:ascii="Arial" w:hAnsi="Arial" w:cs="Arial"/>
+        </w:rPr>
         <w:t>Using JUNIT I have performed coverage test for the various input checks</w:t>
       </w:r>
     </w:p>
     <w:p>
-      <w:r>
-        <w:rPr>
+      <w:pPr>
+        <w:rPr>
+          <w:rFonts w:ascii="Arial" w:hAnsi="Arial" w:cs="Arial"/>
+        </w:rPr>
+      </w:pPr>
+      <w:r>
+        <w:rPr>
+          <w:rFonts w:ascii="Arial" w:hAnsi="Arial" w:cs="Arial"/>
           <w:noProof/>
           <w:lang w:eastAsia="en-GB"/>
         </w:rPr>
-        <w:lastRenderedPageBreak/>
         <w:drawing>
-          <wp:inline distT="0" distB="0" distL="0" distR="0">
+          <wp:inline distT="0" distB="0" distL="0" distR="0" wp14:anchorId="59DF7EA6" wp14:editId="6E0A9C17">
             <wp:extent cx="5731510" cy="2186553"/>
             <wp:effectExtent l="0" t="0" r="2540" b="4445"/>
             <wp:docPr id="9" name="Picture 9" descr="https://i.gyazo.com/ff4b74ad7c3fa865c6d17436f90899ef.png"/>
@@ -1032,45 +1792,88 @@
         </w:drawing>
       </w:r>
     </w:p>
-    <w:p/>
-    <w:p>
-      <w:r>
+    <w:p>
+      <w:pPr>
+        <w:rPr>
+          <w:rFonts w:ascii="Arial" w:hAnsi="Arial" w:cs="Arial"/>
+        </w:rPr>
+      </w:pPr>
+    </w:p>
+    <w:p>
+      <w:pPr>
+        <w:rPr>
+          <w:rFonts w:ascii="Arial" w:hAnsi="Arial" w:cs="Arial"/>
+          <w:u w:val="single"/>
+        </w:rPr>
+      </w:pPr>
+      <w:r>
+        <w:rPr>
+          <w:rFonts w:ascii="Arial" w:hAnsi="Arial" w:cs="Arial"/>
+          <w:u w:val="single"/>
+        </w:rPr>
         <w:t xml:space="preserve">Test 3 </w:t>
       </w:r>
     </w:p>
     <w:p>
-      <w:r>
+      <w:pPr>
+        <w:rPr>
+          <w:rFonts w:ascii="Arial" w:hAnsi="Arial" w:cs="Arial"/>
+        </w:rPr>
+      </w:pPr>
+      <w:r>
+        <w:rPr>
+          <w:rFonts w:ascii="Arial" w:hAnsi="Arial" w:cs="Arial"/>
+        </w:rPr>
+        <w:lastRenderedPageBreak/>
         <w:t xml:space="preserve">Check that </w:t>
       </w:r>
       <w:proofErr w:type="spellStart"/>
       <w:r>
+        <w:rPr>
+          <w:rFonts w:ascii="Arial" w:hAnsi="Arial" w:cs="Arial"/>
+        </w:rPr>
         <w:t>checkCoordValid</w:t>
       </w:r>
       <w:proofErr w:type="spellEnd"/>
       <w:r>
+        <w:rPr>
+          <w:rFonts w:ascii="Arial" w:hAnsi="Arial" w:cs="Arial"/>
+        </w:rPr>
         <w:t xml:space="preserve"> </w:t>
       </w:r>
       <w:r>
-        <w:t>()</w:t>
-      </w:r>
-      <w:r>
-        <w:t xml:space="preserve"> checks console input against valid </w:t>
-      </w:r>
-      <w:r>
+        <w:rPr>
+          <w:rFonts w:ascii="Arial" w:hAnsi="Arial" w:cs="Arial"/>
+        </w:rPr>
+        <w:t xml:space="preserve">() checks console input against valid </w:t>
+      </w:r>
+      <w:r>
+        <w:rPr>
+          <w:rFonts w:ascii="Arial" w:hAnsi="Arial" w:cs="Arial"/>
+        </w:rPr>
         <w:t>coordinates for the board</w:t>
       </w:r>
       <w:r>
+        <w:rPr>
+          <w:rFonts w:ascii="Arial" w:hAnsi="Arial" w:cs="Arial"/>
+        </w:rPr>
         <w:t>.</w:t>
       </w:r>
     </w:p>
     <w:p>
-      <w:r>
-        <w:rPr>
+      <w:pPr>
+        <w:rPr>
+          <w:rFonts w:ascii="Arial" w:hAnsi="Arial" w:cs="Arial"/>
+        </w:rPr>
+      </w:pPr>
+      <w:r>
+        <w:rPr>
+          <w:rFonts w:ascii="Arial" w:hAnsi="Arial" w:cs="Arial"/>
           <w:noProof/>
           <w:lang w:eastAsia="en-GB"/>
         </w:rPr>
         <w:drawing>
-          <wp:inline distT="0" distB="0" distL="0" distR="0">
+          <wp:inline distT="0" distB="0" distL="0" distR="0" wp14:anchorId="28130CE0" wp14:editId="7DE1C437">
             <wp:extent cx="5731510" cy="2032383"/>
             <wp:effectExtent l="0" t="0" r="2540" b="6350"/>
             <wp:docPr id="11" name="Picture 11" descr="https://i.gyazo.com/efc959b7b13e0f911a7dd7e190b21378.png"/>
@@ -1120,23 +1923,47 @@
       </w:r>
     </w:p>
     <w:p>
-      <w:r>
+      <w:pPr>
+        <w:rPr>
+          <w:rFonts w:ascii="Arial" w:hAnsi="Arial" w:cs="Arial"/>
+          <w:u w:val="single"/>
+        </w:rPr>
+      </w:pPr>
+      <w:r>
+        <w:rPr>
+          <w:rFonts w:ascii="Arial" w:hAnsi="Arial" w:cs="Arial"/>
+          <w:u w:val="single"/>
+        </w:rPr>
         <w:t>Test 4</w:t>
       </w:r>
     </w:p>
     <w:p>
-      <w:r>
+      <w:pPr>
+        <w:rPr>
+          <w:rFonts w:ascii="Arial" w:hAnsi="Arial" w:cs="Arial"/>
+        </w:rPr>
+      </w:pPr>
+      <w:r>
+        <w:rPr>
+          <w:rFonts w:ascii="Arial" w:hAnsi="Arial" w:cs="Arial"/>
+        </w:rPr>
         <w:t>Check that a move can be made by checking if the board already has a marker in the position indicated by the coordinates.</w:t>
       </w:r>
     </w:p>
     <w:p>
-      <w:r>
-        <w:rPr>
+      <w:pPr>
+        <w:rPr>
+          <w:rFonts w:ascii="Arial" w:hAnsi="Arial" w:cs="Arial"/>
+        </w:rPr>
+      </w:pPr>
+      <w:r>
+        <w:rPr>
+          <w:rFonts w:ascii="Arial" w:hAnsi="Arial" w:cs="Arial"/>
           <w:noProof/>
           <w:lang w:eastAsia="en-GB"/>
         </w:rPr>
         <w:drawing>
-          <wp:inline distT="0" distB="0" distL="0" distR="0">
+          <wp:inline distT="0" distB="0" distL="0" distR="0" wp14:anchorId="59315FD3" wp14:editId="56360694">
             <wp:extent cx="5726674" cy="1790700"/>
             <wp:effectExtent l="0" t="0" r="7620" b="0"/>
             <wp:docPr id="12" name="Picture 12" descr="https://i.gyazo.com/a74c2c8b19b06974fd72e502ec852217.png"/>
@@ -1186,127 +2013,289 @@
       </w:r>
     </w:p>
     <w:p>
-      <w:r>
+      <w:pPr>
+        <w:rPr>
+          <w:rFonts w:ascii="Arial" w:hAnsi="Arial" w:cs="Arial"/>
+          <w:b/>
+          <w:u w:val="single"/>
+        </w:rPr>
+      </w:pPr>
+      <w:r>
+        <w:rPr>
+          <w:rFonts w:ascii="Arial" w:hAnsi="Arial" w:cs="Arial"/>
+          <w:b/>
+          <w:u w:val="single"/>
+        </w:rPr>
         <w:t xml:space="preserve">At this point the Acceptance test has been </w:t>
       </w:r>
       <w:r>
+        <w:rPr>
+          <w:rFonts w:ascii="Arial" w:hAnsi="Arial" w:cs="Arial"/>
+          <w:b/>
+          <w:u w:val="single"/>
+        </w:rPr>
         <w:t>satisfied for</w:t>
       </w:r>
       <w:r>
+        <w:rPr>
+          <w:rFonts w:ascii="Arial" w:hAnsi="Arial" w:cs="Arial"/>
+          <w:b/>
+          <w:u w:val="single"/>
+        </w:rPr>
         <w:t xml:space="preserve"> this unit test.</w:t>
       </w:r>
     </w:p>
-    <w:p/>
-    <w:p/>
-    <w:p/>
-    <w:p/>
-    <w:p/>
-    <w:p>
-      <w:r>
+    <w:p>
+      <w:pPr>
+        <w:rPr>
+          <w:rFonts w:ascii="Arial" w:hAnsi="Arial" w:cs="Arial"/>
+        </w:rPr>
+      </w:pPr>
+      <w:r>
+        <w:rPr>
+          <w:rFonts w:ascii="Arial" w:hAnsi="Arial" w:cs="Arial"/>
+        </w:rPr>
         <w:br w:type="page"/>
       </w:r>
     </w:p>
     <w:p>
-      <w:r>
+      <w:pPr>
+        <w:rPr>
+          <w:rFonts w:ascii="Arial" w:hAnsi="Arial" w:cs="Arial"/>
+          <w:b/>
+          <w:sz w:val="24"/>
+          <w:u w:val="single"/>
+        </w:rPr>
+      </w:pPr>
+      <w:r>
+        <w:rPr>
+          <w:rFonts w:ascii="Arial" w:hAnsi="Arial" w:cs="Arial"/>
+          <w:b/>
+          <w:sz w:val="24"/>
+          <w:u w:val="single"/>
+        </w:rPr>
         <w:lastRenderedPageBreak/>
         <w:t>[UNIT TEST 3</w:t>
       </w:r>
       <w:r>
+        <w:rPr>
+          <w:rFonts w:ascii="Arial" w:hAnsi="Arial" w:cs="Arial"/>
+          <w:b/>
+          <w:sz w:val="24"/>
+          <w:u w:val="single"/>
+        </w:rPr>
         <w:t>] Accept 2 Human Opponents</w:t>
       </w:r>
     </w:p>
     <w:p>
-      <w:r>
+      <w:pPr>
+        <w:rPr>
+          <w:rFonts w:ascii="Arial" w:hAnsi="Arial" w:cs="Arial"/>
+        </w:rPr>
+      </w:pPr>
+      <w:r>
+        <w:rPr>
+          <w:rFonts w:ascii="Arial" w:hAnsi="Arial" w:cs="Arial"/>
+        </w:rPr>
         <w:t>The Purpose of this test is to build and test the run time routine to allow for 2 humans to play several moves.</w:t>
       </w:r>
     </w:p>
     <w:p>
       <w:pPr>
         <w:rPr>
-          <w:u w:val="single"/>
-        </w:rPr>
-      </w:pPr>
-      <w:r>
-        <w:rPr>
+          <w:rFonts w:ascii="Arial" w:hAnsi="Arial" w:cs="Arial"/>
+          <w:u w:val="single"/>
+        </w:rPr>
+      </w:pPr>
+      <w:r>
+        <w:rPr>
+          <w:rFonts w:ascii="Arial" w:hAnsi="Arial" w:cs="Arial"/>
           <w:u w:val="single"/>
         </w:rPr>
         <w:t>Pseudocode:</w:t>
       </w:r>
     </w:p>
     <w:p>
+      <w:pPr>
+        <w:contextualSpacing/>
+        <w:rPr>
+          <w:rFonts w:ascii="Arial" w:hAnsi="Arial" w:cs="Arial"/>
+          <w:i/>
+        </w:rPr>
+      </w:pPr>
       <w:proofErr w:type="spellStart"/>
       <w:proofErr w:type="gramStart"/>
       <w:r>
+        <w:rPr>
+          <w:rFonts w:ascii="Arial" w:hAnsi="Arial" w:cs="Arial"/>
+          <w:i/>
+        </w:rPr>
         <w:t>Args</w:t>
       </w:r>
       <w:proofErr w:type="spellEnd"/>
       <w:r>
+        <w:rPr>
+          <w:rFonts w:ascii="Arial" w:hAnsi="Arial" w:cs="Arial"/>
+          <w:i/>
+        </w:rPr>
         <w:t>(</w:t>
       </w:r>
       <w:proofErr w:type="gramEnd"/>
       <w:r>
+        <w:rPr>
+          <w:rFonts w:ascii="Arial" w:hAnsi="Arial" w:cs="Arial"/>
+          <w:i/>
+        </w:rPr>
         <w:t>row = 3 col = x humans = 2)</w:t>
       </w:r>
     </w:p>
     <w:p>
-      <w:r>
+      <w:pPr>
+        <w:contextualSpacing/>
+        <w:rPr>
+          <w:rFonts w:ascii="Arial" w:hAnsi="Arial" w:cs="Arial"/>
+          <w:i/>
+        </w:rPr>
+      </w:pPr>
+      <w:r>
+        <w:rPr>
+          <w:rFonts w:ascii="Arial" w:hAnsi="Arial" w:cs="Arial"/>
+          <w:i/>
+        </w:rPr>
         <w:t>Draw board</w:t>
       </w:r>
     </w:p>
     <w:p>
-      <w:r>
+      <w:pPr>
+        <w:contextualSpacing/>
+        <w:rPr>
+          <w:rFonts w:ascii="Arial" w:hAnsi="Arial" w:cs="Arial"/>
+          <w:i/>
+        </w:rPr>
+      </w:pPr>
+      <w:r>
+        <w:rPr>
+          <w:rFonts w:ascii="Arial" w:hAnsi="Arial" w:cs="Arial"/>
+          <w:i/>
+        </w:rPr>
         <w:t xml:space="preserve">Display </w:t>
       </w:r>
       <w:proofErr w:type="gramStart"/>
       <w:r>
+        <w:rPr>
+          <w:rFonts w:ascii="Arial" w:hAnsi="Arial" w:cs="Arial"/>
+          <w:i/>
+        </w:rPr>
         <w:t>PLAYER  message</w:t>
       </w:r>
       <w:proofErr w:type="gramEnd"/>
       <w:r>
+        <w:rPr>
+          <w:rFonts w:ascii="Arial" w:hAnsi="Arial" w:cs="Arial"/>
+          <w:i/>
+        </w:rPr>
         <w:t xml:space="preserve"> + token </w:t>
       </w:r>
     </w:p>
     <w:p>
-      <w:r>
+      <w:pPr>
+        <w:contextualSpacing/>
+        <w:rPr>
+          <w:rFonts w:ascii="Arial" w:hAnsi="Arial" w:cs="Arial"/>
+          <w:i/>
+        </w:rPr>
+      </w:pPr>
+      <w:r>
+        <w:rPr>
+          <w:rFonts w:ascii="Arial" w:hAnsi="Arial" w:cs="Arial"/>
+          <w:i/>
+        </w:rPr>
         <w:t>Wait for input</w:t>
       </w:r>
     </w:p>
     <w:p>
-      <w:r>
+      <w:pPr>
+        <w:contextualSpacing/>
+        <w:rPr>
+          <w:rFonts w:ascii="Arial" w:hAnsi="Arial" w:cs="Arial"/>
+          <w:i/>
+        </w:rPr>
+      </w:pPr>
+      <w:r>
+        <w:rPr>
+          <w:rFonts w:ascii="Arial" w:hAnsi="Arial" w:cs="Arial"/>
+          <w:i/>
+        </w:rPr>
         <w:t>Accept input</w:t>
       </w:r>
     </w:p>
     <w:p>
-      <w:r>
+      <w:pPr>
+        <w:contextualSpacing/>
+        <w:rPr>
+          <w:rFonts w:ascii="Arial" w:hAnsi="Arial" w:cs="Arial"/>
+          <w:i/>
+        </w:rPr>
+      </w:pPr>
+      <w:r>
+        <w:rPr>
+          <w:rFonts w:ascii="Arial" w:hAnsi="Arial" w:cs="Arial"/>
+          <w:i/>
+        </w:rPr>
         <w:t>Update board</w:t>
       </w:r>
     </w:p>
     <w:p>
       <w:pPr>
-        <w:rPr>
-          <w:u w:val="single"/>
-        </w:rPr>
-      </w:pPr>
-      <w:r>
-        <w:rPr>
+        <w:contextualSpacing/>
+        <w:rPr>
+          <w:rFonts w:ascii="Arial" w:hAnsi="Arial" w:cs="Arial"/>
+          <w:i/>
+        </w:rPr>
+      </w:pPr>
+    </w:p>
+    <w:p>
+      <w:pPr>
+        <w:rPr>
+          <w:rFonts w:ascii="Arial" w:hAnsi="Arial" w:cs="Arial"/>
+          <w:u w:val="single"/>
+        </w:rPr>
+      </w:pPr>
+      <w:r>
+        <w:rPr>
+          <w:rFonts w:ascii="Arial" w:hAnsi="Arial" w:cs="Arial"/>
           <w:u w:val="single"/>
         </w:rPr>
         <w:t xml:space="preserve">Test 1 </w:t>
       </w:r>
     </w:p>
     <w:p>
-      <w:r>
+      <w:pPr>
+        <w:rPr>
+          <w:rFonts w:ascii="Arial" w:hAnsi="Arial" w:cs="Arial"/>
+        </w:rPr>
+      </w:pPr>
+      <w:r>
+        <w:rPr>
+          <w:rFonts w:ascii="Arial" w:hAnsi="Arial" w:cs="Arial"/>
+        </w:rPr>
         <w:t xml:space="preserve"> Initial Runtime routine implement with some untested player input capture routine</w:t>
       </w:r>
     </w:p>
     <w:p>
-      <w:r>
-        <w:rPr>
+      <w:pPr>
+        <w:rPr>
+          <w:rFonts w:ascii="Arial" w:hAnsi="Arial" w:cs="Arial"/>
+        </w:rPr>
+      </w:pPr>
+      <w:r>
+        <w:rPr>
+          <w:rFonts w:ascii="Arial" w:hAnsi="Arial" w:cs="Arial"/>
           <w:noProof/>
           <w:lang w:eastAsia="en-GB"/>
         </w:rPr>
         <w:drawing>
-          <wp:inline distT="0" distB="0" distL="0" distR="0">
+          <wp:inline distT="0" distB="0" distL="0" distR="0" wp14:anchorId="71A74F4D" wp14:editId="3A9A409F">
             <wp:extent cx="5731510" cy="1692824"/>
             <wp:effectExtent l="0" t="0" r="2540" b="3175"/>
             <wp:docPr id="13" name="Picture 13" descr="https://i.gyazo.com/3ace457edc99a52d1aac5530eb3dc39c.png"/>
@@ -1355,22 +2344,42 @@
         </w:drawing>
       </w:r>
     </w:p>
-    <w:p/>
-    <w:p/>
-    <w:p>
-      <w:r>
+    <w:p>
+      <w:pPr>
+        <w:rPr>
+          <w:rFonts w:ascii="Arial" w:hAnsi="Arial" w:cs="Arial"/>
+        </w:rPr>
+      </w:pPr>
+    </w:p>
+    <w:p>
+      <w:pPr>
+        <w:rPr>
+          <w:rFonts w:ascii="Arial" w:hAnsi="Arial" w:cs="Arial"/>
+          <w:u w:val="single"/>
+        </w:rPr>
+      </w:pPr>
+      <w:r>
+        <w:rPr>
+          <w:rFonts w:ascii="Arial" w:hAnsi="Arial" w:cs="Arial"/>
+          <w:u w:val="single"/>
+        </w:rPr>
         <w:t>Test 2</w:t>
       </w:r>
     </w:p>
     <w:p>
-      <w:r>
-        <w:rPr>
+      <w:pPr>
+        <w:rPr>
+          <w:rFonts w:ascii="Arial" w:hAnsi="Arial" w:cs="Arial"/>
+        </w:rPr>
+      </w:pPr>
+      <w:r>
+        <w:rPr>
+          <w:rFonts w:ascii="Arial" w:hAnsi="Arial" w:cs="Arial"/>
           <w:noProof/>
           <w:lang w:eastAsia="en-GB"/>
         </w:rPr>
-        <w:lastRenderedPageBreak/>
         <w:drawing>
-          <wp:inline distT="0" distB="0" distL="0" distR="0">
+          <wp:inline distT="0" distB="0" distL="0" distR="0" wp14:anchorId="4AADF325" wp14:editId="0E55B50D">
             <wp:extent cx="5731510" cy="3039884"/>
             <wp:effectExtent l="0" t="0" r="2540" b="8255"/>
             <wp:docPr id="14" name="Picture 14" descr="https://i.gyazo.com/547c5308068f2d1168f0d121c1f1e09f.png"/>
@@ -1420,36 +2429,75 @@
       </w:r>
     </w:p>
     <w:p>
-      <w:r>
+      <w:pPr>
+        <w:rPr>
+          <w:rFonts w:ascii="Arial" w:hAnsi="Arial" w:cs="Arial"/>
+        </w:rPr>
+      </w:pPr>
+      <w:r>
+        <w:rPr>
+          <w:rFonts w:ascii="Arial" w:hAnsi="Arial" w:cs="Arial"/>
+        </w:rPr>
+        <w:lastRenderedPageBreak/>
         <w:t xml:space="preserve">Used Junit to pass Player </w:t>
       </w:r>
       <w:proofErr w:type="gramStart"/>
       <w:r>
+        <w:rPr>
+          <w:rFonts w:ascii="Arial" w:hAnsi="Arial" w:cs="Arial"/>
+        </w:rPr>
         <w:t>1 ‘s</w:t>
       </w:r>
       <w:proofErr w:type="gramEnd"/>
       <w:r>
+        <w:rPr>
+          <w:rFonts w:ascii="Arial" w:hAnsi="Arial" w:cs="Arial"/>
+        </w:rPr>
         <w:t xml:space="preserve"> first move and displayed it on the board.</w:t>
       </w:r>
     </w:p>
     <w:p>
-      <w:r>
+      <w:pPr>
+        <w:rPr>
+          <w:rFonts w:ascii="Arial" w:hAnsi="Arial" w:cs="Arial"/>
+          <w:u w:val="single"/>
+        </w:rPr>
+      </w:pPr>
+      <w:r>
+        <w:rPr>
+          <w:rFonts w:ascii="Arial" w:hAnsi="Arial" w:cs="Arial"/>
+          <w:u w:val="single"/>
+        </w:rPr>
         <w:t xml:space="preserve">Test 3 </w:t>
       </w:r>
     </w:p>
     <w:p>
-      <w:r>
+      <w:pPr>
+        <w:rPr>
+          <w:rFonts w:ascii="Arial" w:hAnsi="Arial" w:cs="Arial"/>
+        </w:rPr>
+      </w:pPr>
+      <w:r>
+        <w:rPr>
+          <w:rFonts w:ascii="Arial" w:hAnsi="Arial" w:cs="Arial"/>
+        </w:rPr>
         <w:t>Creation of a batch file to allow for human input testing in the console, added horizontal and vertical win conditions, also draw condition.</w:t>
       </w:r>
     </w:p>
     <w:p>
-      <w:r>
-        <w:rPr>
+      <w:pPr>
+        <w:rPr>
+          <w:rFonts w:ascii="Arial" w:hAnsi="Arial" w:cs="Arial"/>
+        </w:rPr>
+      </w:pPr>
+      <w:r>
+        <w:rPr>
+          <w:rFonts w:ascii="Arial" w:hAnsi="Arial" w:cs="Arial"/>
           <w:noProof/>
           <w:lang w:eastAsia="en-GB"/>
         </w:rPr>
         <w:drawing>
-          <wp:inline distT="0" distB="0" distL="0" distR="0">
+          <wp:inline distT="0" distB="0" distL="0" distR="0" wp14:anchorId="090F68B3" wp14:editId="2F305E9D">
             <wp:extent cx="2667000" cy="2895600"/>
             <wp:effectExtent l="0" t="0" r="0" b="0"/>
             <wp:docPr id="15" name="Picture 15" descr="https://i.gyazo.com/6ea3babf93eb996b601e403c3ffff17c.png"/>
@@ -1499,24 +2547,47 @@
       </w:r>
     </w:p>
     <w:p>
-      <w:r>
+      <w:pPr>
+        <w:rPr>
+          <w:rFonts w:ascii="Arial" w:hAnsi="Arial" w:cs="Arial"/>
+          <w:u w:val="single"/>
+        </w:rPr>
+      </w:pPr>
+      <w:r>
+        <w:rPr>
+          <w:rFonts w:ascii="Arial" w:hAnsi="Arial" w:cs="Arial"/>
+          <w:u w:val="single"/>
+        </w:rPr>
         <w:t xml:space="preserve">Test 4 and 5 </w:t>
       </w:r>
     </w:p>
     <w:p>
-      <w:r>
+      <w:pPr>
+        <w:rPr>
+          <w:rFonts w:ascii="Arial" w:hAnsi="Arial" w:cs="Arial"/>
+        </w:rPr>
+      </w:pPr>
+      <w:r>
+        <w:rPr>
+          <w:rFonts w:ascii="Arial" w:hAnsi="Arial" w:cs="Arial"/>
+        </w:rPr>
         <w:t>Add Left and right diagonal win conditions</w:t>
       </w:r>
     </w:p>
     <w:p>
-      <w:r>
-        <w:rPr>
+      <w:pPr>
+        <w:rPr>
+          <w:rFonts w:ascii="Arial" w:hAnsi="Arial" w:cs="Arial"/>
+        </w:rPr>
+      </w:pPr>
+      <w:r>
+        <w:rPr>
+          <w:rFonts w:ascii="Arial" w:hAnsi="Arial" w:cs="Arial"/>
           <w:noProof/>
           <w:lang w:eastAsia="en-GB"/>
         </w:rPr>
-        <w:lastRenderedPageBreak/>
         <w:drawing>
-          <wp:inline distT="0" distB="0" distL="0" distR="0">
+          <wp:inline distT="0" distB="0" distL="0" distR="0" wp14:anchorId="6DAA80BA" wp14:editId="41195BA7">
             <wp:extent cx="2143125" cy="2838450"/>
             <wp:effectExtent l="0" t="0" r="9525" b="0"/>
             <wp:docPr id="16" name="Picture 16" descr="https://i.gyazo.com/f5bcaad945c175dee36b00188971bcbb.png"/>
@@ -1565,15 +2636,19 @@
         </w:drawing>
       </w:r>
       <w:r>
+        <w:rPr>
+          <w:rFonts w:ascii="Arial" w:hAnsi="Arial" w:cs="Arial"/>
+        </w:rPr>
         <w:t xml:space="preserve"> </w:t>
       </w:r>
       <w:r>
         <w:rPr>
+          <w:rFonts w:ascii="Arial" w:hAnsi="Arial" w:cs="Arial"/>
           <w:noProof/>
           <w:lang w:eastAsia="en-GB"/>
         </w:rPr>
         <w:drawing>
-          <wp:inline distT="0" distB="0" distL="0" distR="0">
+          <wp:inline distT="0" distB="0" distL="0" distR="0" wp14:anchorId="04DDE7B8" wp14:editId="500F2D59">
             <wp:extent cx="2162175" cy="2876550"/>
             <wp:effectExtent l="0" t="0" r="9525" b="0"/>
             <wp:docPr id="17" name="Picture 17" descr="https://i.gyazo.com/56339b4ba558fd035ae49019ebfabb81.png"/>
@@ -1623,81 +2698,846 @@
       </w:r>
     </w:p>
     <w:p>
-      <w:r>
+      <w:pPr>
+        <w:rPr>
+          <w:rFonts w:ascii="Arial" w:hAnsi="Arial" w:cs="Arial"/>
+        </w:rPr>
+      </w:pPr>
+      <w:r>
+        <w:rPr>
+          <w:rFonts w:ascii="Arial" w:hAnsi="Arial" w:cs="Arial"/>
+        </w:rPr>
         <w:t>Diagonal win conditions have been tested to confirm that the wish condition is reached when the last marker is any of the diagonal lines.</w:t>
       </w:r>
     </w:p>
-    <w:p/>
-    <w:p/>
-    <w:p>
-      <w:pPr>
-        <w:rPr>
+    <w:p>
+      <w:pPr>
+        <w:rPr>
+          <w:rFonts w:ascii="Arial" w:hAnsi="Arial" w:cs="Arial"/>
+        </w:rPr>
+      </w:pPr>
+      <w:r>
+        <w:rPr>
+          <w:rFonts w:ascii="Arial" w:hAnsi="Arial" w:cs="Arial"/>
           <w:b/>
           <w:i/>
           <w:u w:val="single"/>
         </w:rPr>
-      </w:pPr>
-      <w:r>
-        <w:rPr>
+        <w:t xml:space="preserve">At This point it is possible for 2 </w:t>
+      </w:r>
+      <w:proofErr w:type="gramStart"/>
+      <w:r>
+        <w:rPr>
+          <w:rFonts w:ascii="Arial" w:hAnsi="Arial" w:cs="Arial"/>
           <w:b/>
           <w:i/>
           <w:u w:val="single"/>
         </w:rPr>
-        <w:t xml:space="preserve">At This point it is possible for 2 </w:t>
+        <w:t>humans  to</w:t>
+      </w:r>
+      <w:proofErr w:type="gramEnd"/>
+      <w:r>
+        <w:rPr>
+          <w:rFonts w:ascii="Arial" w:hAnsi="Arial" w:cs="Arial"/>
+          <w:b/>
+          <w:i/>
+          <w:u w:val="single"/>
+        </w:rPr>
+        <w:t xml:space="preserve"> play a game of tic tac toe an determine the winner.</w:t>
+      </w:r>
+      <w:r>
+        <w:rPr>
+          <w:rFonts w:ascii="Arial" w:hAnsi="Arial" w:cs="Arial"/>
+        </w:rPr>
+        <w:br w:type="page"/>
+      </w:r>
+    </w:p>
+    <w:p>
+      <w:pPr>
+        <w:rPr>
+          <w:rFonts w:ascii="Arial" w:hAnsi="Arial" w:cs="Arial"/>
+          <w:b/>
+          <w:u w:val="single"/>
+        </w:rPr>
+      </w:pPr>
+      <w:r>
+        <w:rPr>
+          <w:rFonts w:ascii="Arial" w:hAnsi="Arial" w:cs="Arial"/>
+        </w:rPr>
+        <w:lastRenderedPageBreak/>
+        <w:t xml:space="preserve"> </w:t>
+      </w:r>
+      <w:r>
+        <w:rPr>
+          <w:rFonts w:ascii="Arial" w:hAnsi="Arial" w:cs="Arial"/>
+          <w:b/>
+          <w:sz w:val="24"/>
+          <w:u w:val="single"/>
+        </w:rPr>
+        <w:t>[UNIT TEST 5</w:t>
+      </w:r>
+      <w:r>
+        <w:rPr>
+          <w:rFonts w:ascii="Arial" w:hAnsi="Arial" w:cs="Arial"/>
+          <w:b/>
+          <w:sz w:val="24"/>
+          <w:u w:val="single"/>
+        </w:rPr>
+        <w:t xml:space="preserve">] </w:t>
+      </w:r>
+      <w:r>
+        <w:rPr>
+          <w:rFonts w:ascii="Arial" w:hAnsi="Arial" w:cs="Arial"/>
+          <w:b/>
+          <w:sz w:val="24"/>
+          <w:u w:val="single"/>
+        </w:rPr>
+        <w:t>Ac</w:t>
+      </w:r>
+      <w:r>
+        <w:rPr>
+          <w:rFonts w:ascii="Arial" w:hAnsi="Arial" w:cs="Arial"/>
+          <w:b/>
+          <w:sz w:val="24"/>
+          <w:u w:val="single"/>
+        </w:rPr>
+        <w:t xml:space="preserve">cept 0 Human Opponents </w:t>
+      </w:r>
+    </w:p>
+    <w:p>
+      <w:pPr>
+        <w:rPr>
+          <w:rFonts w:ascii="Arial" w:hAnsi="Arial" w:cs="Arial"/>
+          <w:u w:val="single"/>
+        </w:rPr>
+      </w:pPr>
+      <w:r>
+        <w:rPr>
+          <w:rFonts w:ascii="Arial" w:hAnsi="Arial" w:cs="Arial"/>
+          <w:u w:val="single"/>
+        </w:rPr>
+        <w:t xml:space="preserve">Test 1 </w:t>
+      </w:r>
+    </w:p>
+    <w:p>
+      <w:pPr>
+        <w:rPr>
+          <w:rFonts w:ascii="Arial" w:hAnsi="Arial" w:cs="Arial"/>
+        </w:rPr>
+      </w:pPr>
+      <w:r>
+        <w:rPr>
+          <w:rFonts w:ascii="Arial" w:hAnsi="Arial" w:cs="Arial"/>
+          <w:color w:val="24292E"/>
+          <w:shd w:val="clear" w:color="auto" w:fill="FFFFFF"/>
+        </w:rPr>
+        <w:t xml:space="preserve">Added </w:t>
       </w:r>
       <w:proofErr w:type="gramStart"/>
       <w:r>
         <w:rPr>
+          <w:rFonts w:ascii="Arial" w:hAnsi="Arial" w:cs="Arial"/>
+          <w:color w:val="24292E"/>
+          <w:shd w:val="clear" w:color="auto" w:fill="FFFFFF"/>
+        </w:rPr>
+        <w:t xml:space="preserve">a </w:t>
+      </w:r>
+      <w:r>
+        <w:rPr>
+          <w:rFonts w:ascii="Arial" w:hAnsi="Arial" w:cs="Arial"/>
+          <w:color w:val="24292E"/>
+          <w:shd w:val="clear" w:color="auto" w:fill="FFFFFF"/>
+        </w:rPr>
+        <w:t xml:space="preserve"> very</w:t>
+      </w:r>
+      <w:proofErr w:type="gramEnd"/>
+      <w:r>
+        <w:rPr>
+          <w:rFonts w:ascii="Arial" w:hAnsi="Arial" w:cs="Arial"/>
+          <w:color w:val="24292E"/>
+          <w:shd w:val="clear" w:color="auto" w:fill="FFFFFF"/>
+        </w:rPr>
+        <w:t xml:space="preserve"> simple AI </w:t>
+      </w:r>
+      <w:r>
+        <w:rPr>
+          <w:rFonts w:ascii="Arial" w:hAnsi="Arial" w:cs="Arial"/>
+          <w:color w:val="24292E"/>
+          <w:shd w:val="clear" w:color="auto" w:fill="FFFFFF"/>
+        </w:rPr>
+        <w:t xml:space="preserve">that </w:t>
+      </w:r>
+      <w:r>
+        <w:rPr>
+          <w:rFonts w:ascii="Arial" w:hAnsi="Arial" w:cs="Arial"/>
+          <w:color w:val="24292E"/>
+          <w:shd w:val="clear" w:color="auto" w:fill="FFFFFF"/>
+        </w:rPr>
+        <w:t>is capable of playing against another similar AI to determine a winne</w:t>
+      </w:r>
+      <w:r>
+        <w:rPr>
+          <w:rFonts w:ascii="Arial" w:hAnsi="Arial" w:cs="Arial"/>
+          <w:color w:val="24292E"/>
+          <w:shd w:val="clear" w:color="auto" w:fill="FFFFFF"/>
+        </w:rPr>
+        <w:t>r</w:t>
+      </w:r>
+    </w:p>
+    <w:p>
+      <w:pPr>
+        <w:rPr>
+          <w:rFonts w:ascii="Arial" w:hAnsi="Arial" w:cs="Arial"/>
+          <w:u w:val="single"/>
+        </w:rPr>
+      </w:pPr>
+      <w:r>
+        <w:rPr>
+          <w:rFonts w:ascii="Arial" w:hAnsi="Arial" w:cs="Arial"/>
+          <w:u w:val="single"/>
+        </w:rPr>
+        <w:t>Test 2</w:t>
+      </w:r>
+    </w:p>
+    <w:p>
+      <w:pPr>
+        <w:rPr>
+          <w:rFonts w:ascii="Arial" w:hAnsi="Arial" w:cs="Arial"/>
+        </w:rPr>
+      </w:pPr>
+      <w:r>
+        <w:rPr>
+          <w:rFonts w:ascii="Arial" w:hAnsi="Arial" w:cs="Arial"/>
+          <w:color w:val="24292E"/>
+          <w:shd w:val="clear" w:color="auto" w:fill="FFFFFF"/>
+        </w:rPr>
+        <w:t xml:space="preserve">Junit tests have been successfully completed for 0 human games on both 3x3 and 4x4 grids. </w:t>
+      </w:r>
+      <w:proofErr w:type="spellStart"/>
+      <w:r>
+        <w:rPr>
+          <w:rFonts w:ascii="Arial" w:hAnsi="Arial" w:cs="Arial"/>
+          <w:color w:val="24292E"/>
+          <w:shd w:val="clear" w:color="auto" w:fill="FFFFFF"/>
+        </w:rPr>
+        <w:t>ALeader</w:t>
+      </w:r>
+      <w:proofErr w:type="spellEnd"/>
+      <w:r>
+        <w:rPr>
+          <w:rFonts w:ascii="Arial" w:hAnsi="Arial" w:cs="Arial"/>
+          <w:color w:val="24292E"/>
+          <w:shd w:val="clear" w:color="auto" w:fill="FFFFFF"/>
+        </w:rPr>
+        <w:t xml:space="preserve"> Board function has been added to track the results of games over time.</w:t>
+      </w:r>
+    </w:p>
+    <w:p>
+      <w:pPr>
+        <w:rPr>
+          <w:rFonts w:ascii="Arial" w:hAnsi="Arial" w:cs="Arial"/>
+        </w:rPr>
+      </w:pPr>
+      <w:r>
+        <w:rPr>
+          <w:rFonts w:ascii="Arial" w:hAnsi="Arial" w:cs="Arial"/>
+          <w:noProof/>
+          <w:lang w:eastAsia="en-GB"/>
+        </w:rPr>
+        <w:drawing>
+          <wp:inline distT="0" distB="0" distL="0" distR="0" wp14:anchorId="714B8F50" wp14:editId="7AC5E40C">
+            <wp:extent cx="5731510" cy="2832248"/>
+            <wp:effectExtent l="0" t="0" r="2540" b="6350"/>
+            <wp:docPr id="18" name="Picture 18" descr="https://i.gyazo.com/973754da7cbac517f1da3e035f5e640d.png"/>
+            <wp:cNvGraphicFramePr>
+              <a:graphicFrameLocks xmlns:a="http://schemas.openxmlformats.org/drawingml/2006/main" noChangeAspect="1"/>
+            </wp:cNvGraphicFramePr>
+            <a:graphic xmlns:a="http://schemas.openxmlformats.org/drawingml/2006/main">
+              <a:graphicData uri="http://schemas.openxmlformats.org/drawingml/2006/picture">
+                <pic:pic xmlns:pic="http://schemas.openxmlformats.org/drawingml/2006/picture">
+                  <pic:nvPicPr>
+                    <pic:cNvPr id="0" name="Picture 35" descr="https://i.gyazo.com/973754da7cbac517f1da3e035f5e640d.png"/>
+                    <pic:cNvPicPr>
+                      <a:picLocks noChangeAspect="1" noChangeArrowheads="1"/>
+                    </pic:cNvPicPr>
+                  </pic:nvPicPr>
+                  <pic:blipFill>
+                    <a:blip r:embed="rId22" cstate="print">
+                      <a:extLst>
+                        <a:ext uri="{28A0092B-C50C-407E-A947-70E740481C1C}">
+                          <a14:useLocalDpi xmlns:a14="http://schemas.microsoft.com/office/drawing/2010/main" val="0"/>
+                        </a:ext>
+                      </a:extLst>
+                    </a:blip>
+                    <a:srcRect/>
+                    <a:stretch>
+                      <a:fillRect/>
+                    </a:stretch>
+                  </pic:blipFill>
+                  <pic:spPr bwMode="auto">
+                    <a:xfrm>
+                      <a:off x="0" y="0"/>
+                      <a:ext cx="5731510" cy="2832248"/>
+                    </a:xfrm>
+                    <a:prstGeom prst="rect">
+                      <a:avLst/>
+                    </a:prstGeom>
+                    <a:noFill/>
+                    <a:ln>
+                      <a:noFill/>
+                    </a:ln>
+                  </pic:spPr>
+                </pic:pic>
+              </a:graphicData>
+            </a:graphic>
+          </wp:inline>
+        </w:drawing>
+      </w:r>
+    </w:p>
+    <w:p>
+      <w:pPr>
+        <w:rPr>
+          <w:rFonts w:ascii="Arial" w:hAnsi="Arial" w:cs="Arial"/>
+        </w:rPr>
+      </w:pPr>
+      <w:r>
+        <w:rPr>
+          <w:rFonts w:ascii="Arial" w:hAnsi="Arial" w:cs="Arial"/>
+        </w:rPr>
+        <w:t xml:space="preserve">See Junit test TicTacToe_0HUMAN_Test </w:t>
+      </w:r>
+      <w:proofErr w:type="spellStart"/>
+      <w:proofErr w:type="gramStart"/>
+      <w:r>
+        <w:rPr>
+          <w:rFonts w:ascii="Arial" w:hAnsi="Arial" w:cs="Arial"/>
+        </w:rPr>
+        <w:t>testMain</w:t>
+      </w:r>
+      <w:proofErr w:type="spellEnd"/>
+      <w:r>
+        <w:rPr>
+          <w:rFonts w:ascii="Arial" w:hAnsi="Arial" w:cs="Arial"/>
+        </w:rPr>
+        <w:t>(</w:t>
+      </w:r>
+      <w:proofErr w:type="gramEnd"/>
+      <w:r>
+        <w:rPr>
+          <w:rFonts w:ascii="Arial" w:hAnsi="Arial" w:cs="Arial"/>
+        </w:rPr>
+        <w:t>) for  more details.</w:t>
+      </w:r>
+    </w:p>
+    <w:p>
+      <w:pPr>
+        <w:rPr>
+          <w:rFonts w:ascii="Arial" w:hAnsi="Arial" w:cs="Arial"/>
           <w:b/>
           <w:i/>
           <w:u w:val="single"/>
         </w:rPr>
-        <w:t>humans  to</w:t>
+      </w:pPr>
+      <w:r>
+        <w:rPr>
+          <w:rFonts w:ascii="Arial" w:hAnsi="Arial" w:cs="Arial"/>
+          <w:b/>
+          <w:i/>
+          <w:u w:val="single"/>
+        </w:rPr>
+        <w:t xml:space="preserve">At this point we can successfully run multiple games of AI vs AI Tic </w:t>
+      </w:r>
+      <w:proofErr w:type="gramStart"/>
+      <w:r>
+        <w:rPr>
+          <w:rFonts w:ascii="Arial" w:hAnsi="Arial" w:cs="Arial"/>
+          <w:b/>
+          <w:i/>
+          <w:u w:val="single"/>
+        </w:rPr>
+        <w:t>Tac</w:t>
       </w:r>
       <w:proofErr w:type="gramEnd"/>
       <w:r>
         <w:rPr>
+          <w:rFonts w:ascii="Arial" w:hAnsi="Arial" w:cs="Arial"/>
           <w:b/>
           <w:i/>
           <w:u w:val="single"/>
         </w:rPr>
-        <w:t xml:space="preserve"> play a game of tic tac toe an determine the winner.</w:t>
-      </w:r>
-      <w:bookmarkStart w:id="0" w:name="_GoBack"/>
-      <w:bookmarkEnd w:id="0"/>
-    </w:p>
-    <w:p/>
-    <w:p>
-      <w:r>
-        <w:t>[UNIT TEST 4</w:t>
-      </w:r>
-      <w:r>
-        <w:t xml:space="preserve">] Accept 1 Human </w:t>
-      </w:r>
-      <w:r>
-        <w:t>Opponent</w:t>
-      </w:r>
-    </w:p>
-    <w:p>
-      <w:r>
-        <w:t>[UNIT TEST 5</w:t>
-      </w:r>
-      <w:r>
-        <w:t xml:space="preserve">] </w:t>
-      </w:r>
-      <w:r>
-        <w:t>Ac</w:t>
-      </w:r>
-      <w:r>
-        <w:t xml:space="preserve">cept 0 Human Opponents </w:t>
-      </w:r>
-    </w:p>
-    <w:p/>
-    <w:p/>
-    <w:p/>
-    <w:p/>
-    <w:p/>
-    <w:p/>
+        <w:t xml:space="preserve"> Toe and record the results</w:t>
+      </w:r>
+    </w:p>
+    <w:p>
+      <w:pPr>
+        <w:rPr>
+          <w:rFonts w:ascii="Arial" w:hAnsi="Arial" w:cs="Arial"/>
+        </w:rPr>
+      </w:pPr>
+      <w:r>
+        <w:rPr>
+          <w:rFonts w:ascii="Arial" w:hAnsi="Arial" w:cs="Arial"/>
+        </w:rPr>
+        <w:br w:type="page"/>
+      </w:r>
+    </w:p>
+    <w:p>
+      <w:pPr>
+        <w:rPr>
+          <w:rFonts w:ascii="Arial" w:hAnsi="Arial" w:cs="Arial"/>
+          <w:b/>
+          <w:sz w:val="24"/>
+          <w:u w:val="single"/>
+        </w:rPr>
+      </w:pPr>
+      <w:r>
+        <w:rPr>
+          <w:rFonts w:ascii="Arial" w:hAnsi="Arial" w:cs="Arial"/>
+          <w:b/>
+          <w:sz w:val="24"/>
+          <w:u w:val="single"/>
+        </w:rPr>
+        <w:lastRenderedPageBreak/>
+        <w:t>[UNIT TEST 4] Accept 1 Human Opponent</w:t>
+      </w:r>
+    </w:p>
+    <w:p>
+      <w:pPr>
+        <w:rPr>
+          <w:rFonts w:ascii="Arial" w:hAnsi="Arial" w:cs="Arial"/>
+        </w:rPr>
+      </w:pPr>
+      <w:r>
+        <w:rPr>
+          <w:rFonts w:ascii="Arial" w:hAnsi="Arial" w:cs="Arial"/>
+        </w:rPr>
+        <w:t xml:space="preserve">This test will be performed after UNIT TEST </w:t>
+      </w:r>
+      <w:proofErr w:type="gramStart"/>
+      <w:r>
+        <w:rPr>
+          <w:rFonts w:ascii="Arial" w:hAnsi="Arial" w:cs="Arial"/>
+        </w:rPr>
+        <w:t>5 ,</w:t>
+      </w:r>
+      <w:proofErr w:type="gramEnd"/>
+      <w:r>
+        <w:rPr>
+          <w:rFonts w:ascii="Arial" w:hAnsi="Arial" w:cs="Arial"/>
+        </w:rPr>
+        <w:t xml:space="preserve"> to allow for more thorough testing using </w:t>
+      </w:r>
+      <w:proofErr w:type="spellStart"/>
+      <w:r>
+        <w:rPr>
+          <w:rFonts w:ascii="Arial" w:hAnsi="Arial" w:cs="Arial"/>
+        </w:rPr>
+        <w:t>ai</w:t>
+      </w:r>
+      <w:proofErr w:type="spellEnd"/>
+      <w:r>
+        <w:rPr>
+          <w:rFonts w:ascii="Arial" w:hAnsi="Arial" w:cs="Arial"/>
+        </w:rPr>
+        <w:t xml:space="preserve"> to automatically enter moves</w:t>
+      </w:r>
+      <w:r>
+        <w:rPr>
+          <w:rFonts w:ascii="Arial" w:hAnsi="Arial" w:cs="Arial"/>
+        </w:rPr>
+        <w:t>.</w:t>
+      </w:r>
+    </w:p>
+    <w:p>
+      <w:pPr>
+        <w:rPr>
+          <w:rFonts w:ascii="Arial" w:hAnsi="Arial" w:cs="Arial"/>
+        </w:rPr>
+      </w:pPr>
+      <w:r>
+        <w:rPr>
+          <w:rFonts w:ascii="Arial" w:hAnsi="Arial" w:cs="Arial"/>
+        </w:rPr>
+        <w:t xml:space="preserve">Using a .bat we can easily instantiate a game of tic </w:t>
+      </w:r>
+      <w:proofErr w:type="gramStart"/>
+      <w:r>
+        <w:rPr>
+          <w:rFonts w:ascii="Arial" w:hAnsi="Arial" w:cs="Arial"/>
+        </w:rPr>
+        <w:t>tac</w:t>
+      </w:r>
+      <w:proofErr w:type="gramEnd"/>
+      <w:r>
+        <w:rPr>
+          <w:rFonts w:ascii="Arial" w:hAnsi="Arial" w:cs="Arial"/>
+        </w:rPr>
+        <w:t xml:space="preserve"> toe with 1 human and 1 AI opponent </w:t>
+      </w:r>
+      <w:r>
+        <w:rPr>
+          <w:rFonts w:ascii="Arial" w:hAnsi="Arial" w:cs="Arial"/>
+        </w:rPr>
+        <w:t>to determine a winner.</w:t>
+      </w:r>
+    </w:p>
+    <w:p>
+      <w:pPr>
+        <w:rPr>
+          <w:rFonts w:ascii="Arial" w:hAnsi="Arial" w:cs="Arial"/>
+        </w:rPr>
+      </w:pPr>
+      <w:r>
+        <w:rPr>
+          <w:noProof/>
+          <w:lang w:eastAsia="en-GB"/>
+        </w:rPr>
+        <w:drawing>
+          <wp:inline distT="0" distB="0" distL="0" distR="0">
+            <wp:extent cx="2105025" cy="6115050"/>
+            <wp:effectExtent l="0" t="0" r="9525" b="0"/>
+            <wp:docPr id="19" name="Picture 19" descr="https://i.gyazo.com/acd2d323edb2cb97d73d39eea637c246.png"/>
+            <wp:cNvGraphicFramePr>
+              <a:graphicFrameLocks xmlns:a="http://schemas.openxmlformats.org/drawingml/2006/main" noChangeAspect="1"/>
+            </wp:cNvGraphicFramePr>
+            <a:graphic xmlns:a="http://schemas.openxmlformats.org/drawingml/2006/main">
+              <a:graphicData uri="http://schemas.openxmlformats.org/drawingml/2006/picture">
+                <pic:pic xmlns:pic="http://schemas.openxmlformats.org/drawingml/2006/picture">
+                  <pic:nvPicPr>
+                    <pic:cNvPr id="0" name="Picture 37" descr="https://i.gyazo.com/acd2d323edb2cb97d73d39eea637c246.png"/>
+                    <pic:cNvPicPr>
+                      <a:picLocks noChangeAspect="1" noChangeArrowheads="1"/>
+                    </pic:cNvPicPr>
+                  </pic:nvPicPr>
+                  <pic:blipFill>
+                    <a:blip r:embed="rId23">
+                      <a:extLst>
+                        <a:ext uri="{28A0092B-C50C-407E-A947-70E740481C1C}">
+                          <a14:useLocalDpi xmlns:a14="http://schemas.microsoft.com/office/drawing/2010/main" val="0"/>
+                        </a:ext>
+                      </a:extLst>
+                    </a:blip>
+                    <a:srcRect/>
+                    <a:stretch>
+                      <a:fillRect/>
+                    </a:stretch>
+                  </pic:blipFill>
+                  <pic:spPr bwMode="auto">
+                    <a:xfrm>
+                      <a:off x="0" y="0"/>
+                      <a:ext cx="2105025" cy="6115050"/>
+                    </a:xfrm>
+                    <a:prstGeom prst="rect">
+                      <a:avLst/>
+                    </a:prstGeom>
+                    <a:noFill/>
+                    <a:ln>
+                      <a:noFill/>
+                    </a:ln>
+                  </pic:spPr>
+                </pic:pic>
+              </a:graphicData>
+            </a:graphic>
+          </wp:inline>
+        </w:drawing>
+      </w:r>
+      <w:r>
+        <w:rPr>
+          <w:rFonts w:ascii="Arial" w:hAnsi="Arial" w:cs="Arial"/>
+        </w:rPr>
+        <w:t xml:space="preserve"> </w:t>
+      </w:r>
+    </w:p>
+    <w:p>
+      <w:pPr>
+        <w:rPr>
+          <w:rFonts w:ascii="Arial" w:hAnsi="Arial" w:cs="Arial"/>
+        </w:rPr>
+      </w:pPr>
+      <w:r>
+        <w:rPr>
+          <w:rFonts w:ascii="Arial" w:hAnsi="Arial" w:cs="Arial"/>
+        </w:rPr>
+        <w:t>Here w</w:t>
+      </w:r>
+      <w:r>
+        <w:rPr>
+          <w:rFonts w:ascii="Arial" w:hAnsi="Arial" w:cs="Arial"/>
+        </w:rPr>
+        <w:t>e can see the AI going second and making a valid move.</w:t>
+      </w:r>
+    </w:p>
+    <w:p>
+      <w:pPr>
+        <w:rPr>
+          <w:rFonts w:ascii="Arial" w:hAnsi="Arial" w:cs="Arial"/>
+        </w:rPr>
+      </w:pPr>
+      <w:r>
+        <w:rPr>
+          <w:noProof/>
+          <w:lang w:eastAsia="en-GB"/>
+        </w:rPr>
+        <w:lastRenderedPageBreak/>
+        <w:drawing>
+          <wp:inline distT="0" distB="0" distL="0" distR="0">
+            <wp:extent cx="2295525" cy="2733675"/>
+            <wp:effectExtent l="0" t="0" r="9525" b="9525"/>
+            <wp:docPr id="20" name="Picture 20" descr="https://i.gyazo.com/ec116cb4e8821e7c23aceba02e1c2f9c.png"/>
+            <wp:cNvGraphicFramePr>
+              <a:graphicFrameLocks xmlns:a="http://schemas.openxmlformats.org/drawingml/2006/main" noChangeAspect="1"/>
+            </wp:cNvGraphicFramePr>
+            <a:graphic xmlns:a="http://schemas.openxmlformats.org/drawingml/2006/main">
+              <a:graphicData uri="http://schemas.openxmlformats.org/drawingml/2006/picture">
+                <pic:pic xmlns:pic="http://schemas.openxmlformats.org/drawingml/2006/picture">
+                  <pic:nvPicPr>
+                    <pic:cNvPr id="0" name="Picture 39" descr="https://i.gyazo.com/ec116cb4e8821e7c23aceba02e1c2f9c.png"/>
+                    <pic:cNvPicPr>
+                      <a:picLocks noChangeAspect="1" noChangeArrowheads="1"/>
+                    </pic:cNvPicPr>
+                  </pic:nvPicPr>
+                  <pic:blipFill>
+                    <a:blip r:embed="rId24">
+                      <a:extLst>
+                        <a:ext uri="{28A0092B-C50C-407E-A947-70E740481C1C}">
+                          <a14:useLocalDpi xmlns:a14="http://schemas.microsoft.com/office/drawing/2010/main" val="0"/>
+                        </a:ext>
+                      </a:extLst>
+                    </a:blip>
+                    <a:srcRect/>
+                    <a:stretch>
+                      <a:fillRect/>
+                    </a:stretch>
+                  </pic:blipFill>
+                  <pic:spPr bwMode="auto">
+                    <a:xfrm>
+                      <a:off x="0" y="0"/>
+                      <a:ext cx="2295525" cy="2733675"/>
+                    </a:xfrm>
+                    <a:prstGeom prst="rect">
+                      <a:avLst/>
+                    </a:prstGeom>
+                    <a:noFill/>
+                    <a:ln>
+                      <a:noFill/>
+                    </a:ln>
+                  </pic:spPr>
+                </pic:pic>
+              </a:graphicData>
+            </a:graphic>
+          </wp:inline>
+        </w:drawing>
+      </w:r>
+      <w:r>
+        <w:rPr>
+          <w:rFonts w:ascii="Arial" w:hAnsi="Arial" w:cs="Arial"/>
+        </w:rPr>
+        <w:t xml:space="preserve"> Here Player 1 the human won</w:t>
+      </w:r>
+    </w:p>
+    <w:p>
+      <w:pPr>
+        <w:rPr>
+          <w:rFonts w:ascii="Arial" w:hAnsi="Arial" w:cs="Arial"/>
+        </w:rPr>
+      </w:pPr>
+      <w:r>
+        <w:rPr>
+          <w:noProof/>
+          <w:lang w:eastAsia="en-GB"/>
+        </w:rPr>
+        <w:drawing>
+          <wp:inline distT="0" distB="0" distL="0" distR="0">
+            <wp:extent cx="2238375" cy="2409825"/>
+            <wp:effectExtent l="0" t="0" r="9525" b="9525"/>
+            <wp:docPr id="22" name="Picture 22" descr="https://i.gyazo.com/40c2c782d4e116206c05d2a4480d2ec2.png"/>
+            <wp:cNvGraphicFramePr>
+              <a:graphicFrameLocks xmlns:a="http://schemas.openxmlformats.org/drawingml/2006/main" noChangeAspect="1"/>
+            </wp:cNvGraphicFramePr>
+            <a:graphic xmlns:a="http://schemas.openxmlformats.org/drawingml/2006/main">
+              <a:graphicData uri="http://schemas.openxmlformats.org/drawingml/2006/picture">
+                <pic:pic xmlns:pic="http://schemas.openxmlformats.org/drawingml/2006/picture">
+                  <pic:nvPicPr>
+                    <pic:cNvPr id="0" name="Picture 43" descr="https://i.gyazo.com/40c2c782d4e116206c05d2a4480d2ec2.png"/>
+                    <pic:cNvPicPr>
+                      <a:picLocks noChangeAspect="1" noChangeArrowheads="1"/>
+                    </pic:cNvPicPr>
+                  </pic:nvPicPr>
+                  <pic:blipFill>
+                    <a:blip r:embed="rId25">
+                      <a:extLst>
+                        <a:ext uri="{28A0092B-C50C-407E-A947-70E740481C1C}">
+                          <a14:useLocalDpi xmlns:a14="http://schemas.microsoft.com/office/drawing/2010/main" val="0"/>
+                        </a:ext>
+                      </a:extLst>
+                    </a:blip>
+                    <a:srcRect/>
+                    <a:stretch>
+                      <a:fillRect/>
+                    </a:stretch>
+                  </pic:blipFill>
+                  <pic:spPr bwMode="auto">
+                    <a:xfrm>
+                      <a:off x="0" y="0"/>
+                      <a:ext cx="2238375" cy="2409825"/>
+                    </a:xfrm>
+                    <a:prstGeom prst="rect">
+                      <a:avLst/>
+                    </a:prstGeom>
+                    <a:noFill/>
+                    <a:ln>
+                      <a:noFill/>
+                    </a:ln>
+                  </pic:spPr>
+                </pic:pic>
+              </a:graphicData>
+            </a:graphic>
+          </wp:inline>
+        </w:drawing>
+      </w:r>
+      <w:r>
+        <w:rPr>
+          <w:rFonts w:ascii="Arial" w:hAnsi="Arial" w:cs="Arial"/>
+        </w:rPr>
+        <w:t>Here Player 2 the AI won</w:t>
+      </w:r>
+    </w:p>
+    <w:p>
+      <w:pPr>
+        <w:rPr>
+          <w:rFonts w:ascii="Arial" w:hAnsi="Arial" w:cs="Arial"/>
+        </w:rPr>
+      </w:pPr>
+      <w:r>
+        <w:rPr>
+          <w:noProof/>
+          <w:lang w:eastAsia="en-GB"/>
+        </w:rPr>
+        <w:drawing>
+          <wp:inline distT="0" distB="0" distL="0" distR="0">
+            <wp:extent cx="2228850" cy="2619375"/>
+            <wp:effectExtent l="0" t="0" r="0" b="9525"/>
+            <wp:docPr id="23" name="Picture 23" descr="https://i.gyazo.com/053fbf27af661a0e312a553c0efd8b26.png"/>
+            <wp:cNvGraphicFramePr>
+              <a:graphicFrameLocks xmlns:a="http://schemas.openxmlformats.org/drawingml/2006/main" noChangeAspect="1"/>
+            </wp:cNvGraphicFramePr>
+            <a:graphic xmlns:a="http://schemas.openxmlformats.org/drawingml/2006/main">
+              <a:graphicData uri="http://schemas.openxmlformats.org/drawingml/2006/picture">
+                <pic:pic xmlns:pic="http://schemas.openxmlformats.org/drawingml/2006/picture">
+                  <pic:nvPicPr>
+                    <pic:cNvPr id="0" name="Picture 45" descr="https://i.gyazo.com/053fbf27af661a0e312a553c0efd8b26.png"/>
+                    <pic:cNvPicPr>
+                      <a:picLocks noChangeAspect="1" noChangeArrowheads="1"/>
+                    </pic:cNvPicPr>
+                  </pic:nvPicPr>
+                  <pic:blipFill>
+                    <a:blip r:embed="rId26">
+                      <a:extLst>
+                        <a:ext uri="{28A0092B-C50C-407E-A947-70E740481C1C}">
+                          <a14:useLocalDpi xmlns:a14="http://schemas.microsoft.com/office/drawing/2010/main" val="0"/>
+                        </a:ext>
+                      </a:extLst>
+                    </a:blip>
+                    <a:srcRect/>
+                    <a:stretch>
+                      <a:fillRect/>
+                    </a:stretch>
+                  </pic:blipFill>
+                  <pic:spPr bwMode="auto">
+                    <a:xfrm>
+                      <a:off x="0" y="0"/>
+                      <a:ext cx="2228850" cy="2619375"/>
+                    </a:xfrm>
+                    <a:prstGeom prst="rect">
+                      <a:avLst/>
+                    </a:prstGeom>
+                    <a:noFill/>
+                    <a:ln>
+                      <a:noFill/>
+                    </a:ln>
+                  </pic:spPr>
+                </pic:pic>
+              </a:graphicData>
+            </a:graphic>
+          </wp:inline>
+        </w:drawing>
+      </w:r>
+      <w:r>
+        <w:rPr>
+          <w:rFonts w:ascii="Arial" w:hAnsi="Arial" w:cs="Arial"/>
+        </w:rPr>
+        <w:t>Here the game is declared a draw</w:t>
+      </w:r>
+    </w:p>
+    <w:p>
+      <w:pPr>
+        <w:rPr>
+          <w:rFonts w:ascii="Arial" w:hAnsi="Arial" w:cs="Arial"/>
+        </w:rPr>
+      </w:pPr>
+      <w:r>
+        <w:rPr>
+          <w:rFonts w:ascii="Arial" w:hAnsi="Arial" w:cs="Arial"/>
+          <w:b/>
+          <w:u w:val="single"/>
+        </w:rPr>
+        <w:t xml:space="preserve">At this point we can consider this unit test </w:t>
+      </w:r>
+      <w:proofErr w:type="gramStart"/>
+      <w:r>
+        <w:rPr>
+          <w:rFonts w:ascii="Arial" w:hAnsi="Arial" w:cs="Arial"/>
+          <w:b/>
+          <w:u w:val="single"/>
+        </w:rPr>
+        <w:t>complete ,</w:t>
+      </w:r>
+      <w:proofErr w:type="gramEnd"/>
+      <w:r>
+        <w:rPr>
+          <w:rFonts w:ascii="Arial" w:hAnsi="Arial" w:cs="Arial"/>
+          <w:b/>
+          <w:u w:val="single"/>
+        </w:rPr>
+        <w:t xml:space="preserve"> both the </w:t>
+      </w:r>
+      <w:proofErr w:type="spellStart"/>
+      <w:r>
+        <w:rPr>
+          <w:rFonts w:ascii="Arial" w:hAnsi="Arial" w:cs="Arial"/>
+          <w:b/>
+          <w:u w:val="single"/>
+        </w:rPr>
+        <w:t>ai</w:t>
+      </w:r>
+      <w:proofErr w:type="spellEnd"/>
+      <w:r>
+        <w:rPr>
+          <w:rFonts w:ascii="Arial" w:hAnsi="Arial" w:cs="Arial"/>
+          <w:b/>
+          <w:u w:val="single"/>
+        </w:rPr>
+        <w:t xml:space="preserve"> and the </w:t>
+      </w:r>
+      <w:proofErr w:type="spellStart"/>
+      <w:r>
+        <w:rPr>
+          <w:rFonts w:ascii="Arial" w:hAnsi="Arial" w:cs="Arial"/>
+          <w:b/>
+          <w:u w:val="single"/>
+        </w:rPr>
+        <w:t>uman</w:t>
+      </w:r>
+      <w:proofErr w:type="spellEnd"/>
+      <w:r>
+        <w:rPr>
+          <w:rFonts w:ascii="Arial" w:hAnsi="Arial" w:cs="Arial"/>
+          <w:b/>
+          <w:u w:val="single"/>
+        </w:rPr>
+        <w:t xml:space="preserve"> are capable of winning the game , also the game can be drawn</w:t>
+      </w:r>
+    </w:p>
     <w:sectPr>
       <w:pgSz w:w="11906" w:h="16838"/>
       <w:pgMar w:top="1440" w:right="1440" w:bottom="1440" w:left="1440" w:header="708" w:footer="708" w:gutter="0"/>

</xml_diff>